<commit_message>
added Chinese and Japanese version (part 1)
</commit_message>
<xml_diff>
--- a/_ux/Join us.docx
+++ b/_ux/Join us.docx
@@ -69,7 +69,7 @@
     <w:p>
       <w:pPr>
         <w:rPr>
-          <w:rFonts w:eastAsia="SimSun"/>
+          <w:rFonts w:eastAsia="SimSun" w:hint="eastAsia"/>
           <w:lang w:eastAsia="zh-CN"/>
         </w:rPr>
       </w:pPr>
@@ -91,7 +91,7 @@
     </w:p>
     <w:tbl>
       <w:tblPr>
-        <w:tblStyle w:val="1"/>
+        <w:tblStyle w:val="6"/>
         <w:tblW w:w="8897" w:type="dxa"/>
         <w:tblLook w:val="04A0" w:firstRow="1" w:lastRow="0" w:firstColumn="1" w:lastColumn="0" w:noHBand="0" w:noVBand="1"/>
       </w:tblPr>
@@ -112,14 +112,16 @@
             <w:pPr>
               <w:jc w:val="center"/>
               <w:rPr>
-                <w:rFonts w:eastAsia="SimSun"/>
-                <w:color w:val="auto"/>
-                <w:lang w:eastAsia="zh-CN"/>
-              </w:rPr>
-            </w:pPr>
-            <w:r>
-              <w:rPr>
-                <w:rFonts w:eastAsia="SimSun" w:hint="eastAsia"/>
+                <w:rFonts w:asciiTheme="minorHAnsi" w:eastAsia="SimSun" w:hAnsiTheme="minorHAnsi"/>
+                <w:b w:val="0"/>
+                <w:color w:val="auto"/>
+                <w:lang w:eastAsia="zh-CN"/>
+              </w:rPr>
+            </w:pPr>
+            <w:r>
+              <w:rPr>
+                <w:rFonts w:asciiTheme="minorHAnsi" w:eastAsia="SimSun" w:hAnsiTheme="minorHAnsi"/>
+                <w:b w:val="0"/>
                 <w:color w:val="auto"/>
                 <w:lang w:eastAsia="zh-CN"/>
               </w:rPr>
@@ -127,14 +129,16 @@
             </w:r>
             <w:r>
               <w:rPr>
-                <w:rFonts w:ascii="ＭＳ 明朝" w:eastAsia="ＭＳ 明朝" w:hAnsi="ＭＳ 明朝" w:cs="ＭＳ 明朝" w:hint="eastAsia"/>
+                <w:rFonts w:asciiTheme="minorHAnsi" w:eastAsia="ＭＳ 明朝" w:hAnsiTheme="minorHAnsi" w:cs="ＭＳ 明朝"/>
+                <w:b w:val="0"/>
                 <w:color w:val="auto"/>
               </w:rPr>
               <w:t>・</w:t>
             </w:r>
             <w:r>
               <w:rPr>
-                <w:rFonts w:eastAsia="SimSun" w:hint="eastAsia"/>
+                <w:rFonts w:asciiTheme="minorHAnsi" w:eastAsia="SimSun" w:hAnsiTheme="minorHAnsi"/>
+                <w:b w:val="0"/>
                 <w:color w:val="auto"/>
                 <w:lang w:eastAsia="zh-CN"/>
               </w:rPr>
@@ -150,16 +154,16 @@
             <w:pPr>
               <w:cnfStyle w:val="100000000000" w:firstRow="1" w:lastRow="0" w:firstColumn="0" w:lastColumn="0" w:oddVBand="0" w:evenVBand="0" w:oddHBand="0" w:evenHBand="0" w:firstRowFirstColumn="0" w:firstRowLastColumn="0" w:lastRowFirstColumn="0" w:lastRowLastColumn="0"/>
               <w:rPr>
-                <w:rFonts w:eastAsia="SimSun"/>
-                <w:b w:val="0"/>
-                <w:sz w:val="20"/>
-                <w:lang w:eastAsia="zh-CN"/>
-              </w:rPr>
-            </w:pPr>
-            <w:r>
-              <w:rPr>
-                <w:rFonts w:eastAsia="SimSun" w:hint="eastAsia"/>
-                <w:b w:val="0"/>
+                <w:rFonts w:asciiTheme="minorHAnsi" w:eastAsia="SimSun" w:hAnsiTheme="minorHAnsi"/>
+                <w:color w:val="auto"/>
+                <w:sz w:val="20"/>
+                <w:lang w:eastAsia="zh-CN"/>
+              </w:rPr>
+            </w:pPr>
+            <w:r>
+              <w:rPr>
+                <w:rFonts w:asciiTheme="minorHAnsi" w:eastAsia="SimSun" w:hAnsiTheme="minorHAnsi"/>
+                <w:color w:val="auto"/>
                 <w:sz w:val="20"/>
                 <w:lang w:eastAsia="zh-CN"/>
               </w:rPr>
@@ -167,8 +171,8 @@
             </w:r>
             <w:r>
               <w:rPr>
-                <w:rFonts w:eastAsia="SimSun" w:hint="eastAsia"/>
-                <w:b w:val="0"/>
+                <w:rFonts w:asciiTheme="minorHAnsi" w:eastAsia="SimSun" w:hAnsiTheme="minorHAnsi"/>
+                <w:color w:val="auto"/>
                 <w:sz w:val="20"/>
                 <w:lang w:eastAsia="zh-CN"/>
               </w:rPr>
@@ -179,16 +183,16 @@
             <w:pPr>
               <w:cnfStyle w:val="100000000000" w:firstRow="1" w:lastRow="0" w:firstColumn="0" w:lastColumn="0" w:oddVBand="0" w:evenVBand="0" w:oddHBand="0" w:evenHBand="0" w:firstRowFirstColumn="0" w:firstRowLastColumn="0" w:lastRowFirstColumn="0" w:lastRowLastColumn="0"/>
               <w:rPr>
-                <w:rFonts w:eastAsia="SimSun"/>
-                <w:b w:val="0"/>
-                <w:sz w:val="20"/>
-                <w:lang w:eastAsia="zh-CN"/>
-              </w:rPr>
-            </w:pPr>
-            <w:r>
-              <w:rPr>
-                <w:rFonts w:eastAsia="SimSun" w:hint="eastAsia"/>
-                <w:b w:val="0"/>
+                <w:rFonts w:asciiTheme="minorHAnsi" w:eastAsia="SimSun" w:hAnsiTheme="minorHAnsi"/>
+                <w:color w:val="auto"/>
+                <w:sz w:val="20"/>
+                <w:lang w:eastAsia="zh-CN"/>
+              </w:rPr>
+            </w:pPr>
+            <w:r>
+              <w:rPr>
+                <w:rFonts w:asciiTheme="minorHAnsi" w:eastAsia="SimSun" w:hAnsiTheme="minorHAnsi"/>
+                <w:color w:val="auto"/>
                 <w:sz w:val="20"/>
                 <w:lang w:eastAsia="zh-CN"/>
               </w:rPr>
@@ -196,39 +200,12 @@
             </w:r>
             <w:r>
               <w:rPr>
-                <w:rFonts w:eastAsia="SimSun" w:hint="eastAsia"/>
-                <w:b w:val="0"/>
-                <w:sz w:val="20"/>
-                <w:lang w:eastAsia="zh-CN"/>
-              </w:rPr>
-              <w:t>最终</w:t>
-            </w:r>
-            <w:r>
-              <w:rPr>
-                <w:rFonts w:eastAsia="SimSun" w:hint="eastAsia"/>
-                <w:b w:val="0"/>
-                <w:sz w:val="20"/>
-                <w:lang w:eastAsia="zh-CN"/>
-              </w:rPr>
-              <w:t>毕业校（学院、硕士（法学硕士除外）的最终成绩单）（复印</w:t>
-            </w:r>
-            <w:r>
-              <w:rPr>
-                <w:rFonts w:eastAsia="SimSun" w:hint="eastAsia"/>
-                <w:b w:val="0"/>
-                <w:sz w:val="20"/>
-                <w:lang w:eastAsia="zh-CN"/>
-              </w:rPr>
-              <w:t>件</w:t>
-            </w:r>
-            <w:r>
-              <w:rPr>
-                <w:rFonts w:eastAsia="SimSun" w:hint="eastAsia"/>
-                <w:b w:val="0"/>
-                <w:sz w:val="20"/>
-                <w:lang w:eastAsia="zh-CN"/>
-              </w:rPr>
-              <w:t>可）</w:t>
+                <w:rFonts w:asciiTheme="minorHAnsi" w:eastAsia="SimSun" w:hAnsiTheme="minorHAnsi"/>
+                <w:color w:val="auto"/>
+                <w:sz w:val="20"/>
+                <w:lang w:eastAsia="zh-CN"/>
+              </w:rPr>
+              <w:t>最终毕业校（学院、硕士（法学硕士除外）的最终成绩单）（复印件可）</w:t>
             </w:r>
           </w:p>
           <w:p>
@@ -236,16 +213,16 @@
               <w:ind w:left="300" w:hangingChars="150" w:hanging="300"/>
               <w:cnfStyle w:val="100000000000" w:firstRow="1" w:lastRow="0" w:firstColumn="0" w:lastColumn="0" w:oddVBand="0" w:evenVBand="0" w:oddHBand="0" w:evenHBand="0" w:firstRowFirstColumn="0" w:firstRowLastColumn="0" w:lastRowFirstColumn="0" w:lastRowLastColumn="0"/>
               <w:rPr>
-                <w:rFonts w:eastAsia="SimSun"/>
-                <w:b w:val="0"/>
-                <w:sz w:val="20"/>
-                <w:lang w:eastAsia="zh-CN"/>
-              </w:rPr>
-            </w:pPr>
-            <w:r>
-              <w:rPr>
-                <w:rFonts w:eastAsia="SimSun" w:hint="eastAsia"/>
-                <w:b w:val="0"/>
+                <w:rFonts w:asciiTheme="minorHAnsi" w:eastAsia="SimSun" w:hAnsiTheme="minorHAnsi"/>
+                <w:color w:val="auto"/>
+                <w:sz w:val="20"/>
+                <w:lang w:eastAsia="zh-CN"/>
+              </w:rPr>
+            </w:pPr>
+            <w:r>
+              <w:rPr>
+                <w:rFonts w:asciiTheme="minorHAnsi" w:eastAsia="SimSun" w:hAnsiTheme="minorHAnsi"/>
+                <w:color w:val="auto"/>
                 <w:sz w:val="20"/>
                 <w:lang w:eastAsia="zh-CN"/>
               </w:rPr>
@@ -253,30 +230,12 @@
             </w:r>
             <w:r>
               <w:rPr>
-                <w:rFonts w:eastAsia="SimSun" w:hint="eastAsia"/>
-                <w:b w:val="0"/>
-                <w:sz w:val="20"/>
-                <w:lang w:eastAsia="zh-CN"/>
-              </w:rPr>
-              <w:t>法学硕士的最终成绩单（成绩证明或成绩通知单等）（复印</w:t>
-            </w:r>
-            <w:r>
-              <w:rPr>
-                <w:rFonts w:eastAsia="SimSun" w:hint="eastAsia"/>
-                <w:b w:val="0"/>
-                <w:sz w:val="20"/>
-                <w:lang w:eastAsia="zh-CN"/>
-              </w:rPr>
-              <w:t>件</w:t>
-            </w:r>
-            <w:r>
-              <w:rPr>
-                <w:rFonts w:eastAsia="SimSun" w:hint="eastAsia"/>
-                <w:b w:val="0"/>
-                <w:sz w:val="20"/>
-                <w:lang w:eastAsia="zh-CN"/>
-              </w:rPr>
-              <w:t>可）（限法学硕士毕业生）</w:t>
+                <w:rFonts w:asciiTheme="minorHAnsi" w:eastAsia="SimSun" w:hAnsiTheme="minorHAnsi"/>
+                <w:color w:val="auto"/>
+                <w:sz w:val="20"/>
+                <w:lang w:eastAsia="zh-CN"/>
+              </w:rPr>
+              <w:t>法学硕士的最终成绩单（成绩证明或成绩通知单等）（复印件可）（限法学硕士毕业生）</w:t>
             </w:r>
           </w:p>
           <w:p>
@@ -284,16 +243,15 @@
               <w:ind w:left="300" w:hangingChars="150" w:hanging="300"/>
               <w:cnfStyle w:val="100000000000" w:firstRow="1" w:lastRow="0" w:firstColumn="0" w:lastColumn="0" w:oddVBand="0" w:evenVBand="0" w:oddHBand="0" w:evenHBand="0" w:firstRowFirstColumn="0" w:firstRowLastColumn="0" w:lastRowFirstColumn="0" w:lastRowLastColumn="0"/>
               <w:rPr>
-                <w:rFonts w:eastAsia="SimSun"/>
-                <w:b w:val="0"/>
-                <w:sz w:val="20"/>
-                <w:lang w:eastAsia="zh-CN"/>
-              </w:rPr>
-            </w:pPr>
-            <w:r>
-              <w:rPr>
-                <w:rFonts w:eastAsia="SimSun" w:hint="eastAsia"/>
-                <w:b w:val="0"/>
+                <w:rFonts w:asciiTheme="minorHAnsi" w:eastAsiaTheme="minorEastAsia" w:hAnsiTheme="minorHAnsi" w:hint="eastAsia"/>
+                <w:color w:val="auto"/>
+                <w:sz w:val="20"/>
+              </w:rPr>
+            </w:pPr>
+            <w:r>
+              <w:rPr>
+                <w:rFonts w:asciiTheme="minorHAnsi" w:eastAsia="SimSun" w:hAnsiTheme="minorHAnsi"/>
+                <w:color w:val="auto"/>
                 <w:sz w:val="20"/>
                 <w:lang w:eastAsia="zh-CN"/>
               </w:rPr>
@@ -301,8 +259,8 @@
             </w:r>
             <w:r>
               <w:rPr>
-                <w:rFonts w:eastAsia="SimSun" w:hint="eastAsia"/>
-                <w:b w:val="0"/>
+                <w:rFonts w:asciiTheme="minorHAnsi" w:eastAsia="SimSun" w:hAnsiTheme="minorHAnsi"/>
+                <w:color w:val="auto"/>
                 <w:sz w:val="20"/>
                 <w:lang w:eastAsia="zh-CN"/>
               </w:rPr>
@@ -311,16 +269,28 @@
           </w:p>
           <w:p>
             <w:pPr>
-              <w:ind w:left="301" w:hangingChars="150" w:hanging="301"/>
+              <w:ind w:left="300" w:hangingChars="150" w:hanging="300"/>
               <w:cnfStyle w:val="100000000000" w:firstRow="1" w:lastRow="0" w:firstColumn="0" w:lastColumn="0" w:oddVBand="0" w:evenVBand="0" w:oddHBand="0" w:evenHBand="0" w:firstRowFirstColumn="0" w:firstRowLastColumn="0" w:lastRowFirstColumn="0" w:lastRowLastColumn="0"/>
               <w:rPr>
-                <w:rFonts w:eastAsia="SimSun"/>
-                <w:lang w:eastAsia="zh-CN"/>
-              </w:rPr>
-            </w:pPr>
-            <w:r>
-              <w:rPr>
-                <w:rFonts w:eastAsia="SimSun" w:hint="eastAsia"/>
+                <w:rFonts w:asciiTheme="minorHAnsi" w:eastAsiaTheme="minorEastAsia" w:hAnsiTheme="minorHAnsi" w:hint="eastAsia"/>
+                <w:color w:val="auto"/>
+                <w:sz w:val="20"/>
+              </w:rPr>
+            </w:pPr>
+          </w:p>
+          <w:p>
+            <w:pPr>
+              <w:cnfStyle w:val="100000000000" w:firstRow="1" w:lastRow="0" w:firstColumn="0" w:lastColumn="0" w:oddVBand="0" w:evenVBand="0" w:oddHBand="0" w:evenHBand="0" w:firstRowFirstColumn="0" w:firstRowLastColumn="0" w:lastRowFirstColumn="0" w:lastRowLastColumn="0"/>
+              <w:rPr>
+                <w:rFonts w:asciiTheme="minorHAnsi" w:eastAsia="SimSun" w:hAnsiTheme="minorHAnsi"/>
+                <w:color w:val="auto"/>
+                <w:lang w:eastAsia="zh-CN"/>
+              </w:rPr>
+            </w:pPr>
+            <w:r>
+              <w:rPr>
+                <w:rFonts w:asciiTheme="minorHAnsi" w:eastAsia="SimSun" w:hAnsiTheme="minorHAnsi"/>
+                <w:color w:val="auto"/>
                 <w:sz w:val="20"/>
                 <w:lang w:eastAsia="zh-CN"/>
               </w:rPr>
@@ -343,12 +313,16 @@
               <w:jc w:val="center"/>
               <w:rPr>
                 <w:rFonts w:eastAsia="SimSun"/>
-                <w:lang w:eastAsia="zh-CN"/>
-              </w:rPr>
-            </w:pPr>
-            <w:r>
-              <w:rPr>
-                <w:rFonts w:eastAsia="SimSun" w:hint="eastAsia"/>
+                <w:b w:val="0"/>
+                <w:color w:val="auto"/>
+                <w:lang w:eastAsia="zh-CN"/>
+              </w:rPr>
+            </w:pPr>
+            <w:r>
+              <w:rPr>
+                <w:rFonts w:eastAsia="SimSun"/>
+                <w:b w:val="0"/>
+                <w:color w:val="auto"/>
                 <w:lang w:eastAsia="zh-CN"/>
               </w:rPr>
               <w:t>法学院毕业生</w:t>
@@ -364,13 +338,15 @@
               <w:cnfStyle w:val="000000100000" w:firstRow="0" w:lastRow="0" w:firstColumn="0" w:lastColumn="0" w:oddVBand="0" w:evenVBand="0" w:oddHBand="1" w:evenHBand="0" w:firstRowFirstColumn="0" w:firstRowLastColumn="0" w:lastRowFirstColumn="0" w:lastRowLastColumn="0"/>
               <w:rPr>
                 <w:rFonts w:eastAsia="SimSun"/>
-                <w:sz w:val="20"/>
-                <w:lang w:eastAsia="zh-CN"/>
-              </w:rPr>
-            </w:pPr>
-            <w:r>
-              <w:rPr>
-                <w:rFonts w:eastAsia="SimSun" w:hint="eastAsia"/>
+                <w:color w:val="auto"/>
+                <w:sz w:val="20"/>
+                <w:lang w:eastAsia="zh-CN"/>
+              </w:rPr>
+            </w:pPr>
+            <w:r>
+              <w:rPr>
+                <w:rFonts w:eastAsia="SimSun"/>
+                <w:color w:val="auto"/>
                 <w:sz w:val="20"/>
                 <w:lang w:eastAsia="zh-CN"/>
               </w:rPr>
@@ -378,7 +354,8 @@
             </w:r>
             <w:r>
               <w:rPr>
-                <w:rFonts w:eastAsia="SimSun" w:hint="eastAsia"/>
+                <w:rFonts w:eastAsia="SimSun"/>
+                <w:color w:val="auto"/>
                 <w:sz w:val="20"/>
                 <w:lang w:eastAsia="zh-CN"/>
               </w:rPr>
@@ -390,13 +367,15 @@
               <w:cnfStyle w:val="000000100000" w:firstRow="0" w:lastRow="0" w:firstColumn="0" w:lastColumn="0" w:oddVBand="0" w:evenVBand="0" w:oddHBand="1" w:evenHBand="0" w:firstRowFirstColumn="0" w:firstRowLastColumn="0" w:lastRowFirstColumn="0" w:lastRowLastColumn="0"/>
               <w:rPr>
                 <w:rFonts w:eastAsia="SimSun"/>
-                <w:sz w:val="20"/>
-                <w:lang w:eastAsia="zh-CN"/>
-              </w:rPr>
-            </w:pPr>
-            <w:r>
-              <w:rPr>
-                <w:rFonts w:eastAsia="SimSun" w:hint="eastAsia"/>
+                <w:color w:val="auto"/>
+                <w:sz w:val="20"/>
+                <w:lang w:eastAsia="zh-CN"/>
+              </w:rPr>
+            </w:pPr>
+            <w:r>
+              <w:rPr>
+                <w:rFonts w:eastAsia="SimSun"/>
+                <w:color w:val="auto"/>
                 <w:sz w:val="20"/>
                 <w:lang w:eastAsia="zh-CN"/>
               </w:rPr>
@@ -404,7 +383,8 @@
             </w:r>
             <w:r>
               <w:rPr>
-                <w:rFonts w:eastAsia="SimSun" w:hint="eastAsia"/>
+                <w:rFonts w:eastAsia="SimSun"/>
+                <w:color w:val="auto"/>
                 <w:sz w:val="20"/>
                 <w:lang w:eastAsia="zh-CN"/>
               </w:rPr>
@@ -417,13 +397,15 @@
               <w:cnfStyle w:val="000000100000" w:firstRow="0" w:lastRow="0" w:firstColumn="0" w:lastColumn="0" w:oddVBand="0" w:evenVBand="0" w:oddHBand="1" w:evenHBand="0" w:firstRowFirstColumn="0" w:firstRowLastColumn="0" w:lastRowFirstColumn="0" w:lastRowLastColumn="0"/>
               <w:rPr>
                 <w:rFonts w:eastAsia="SimSun"/>
-                <w:sz w:val="20"/>
-                <w:lang w:eastAsia="zh-CN"/>
-              </w:rPr>
-            </w:pPr>
-            <w:r>
-              <w:rPr>
-                <w:rFonts w:eastAsia="SimSun" w:hint="eastAsia"/>
+                <w:color w:val="auto"/>
+                <w:sz w:val="20"/>
+                <w:lang w:eastAsia="zh-CN"/>
+              </w:rPr>
+            </w:pPr>
+            <w:r>
+              <w:rPr>
+                <w:rFonts w:eastAsia="SimSun"/>
+                <w:color w:val="auto"/>
                 <w:sz w:val="20"/>
                 <w:lang w:eastAsia="zh-CN"/>
               </w:rPr>
@@ -431,7 +413,8 @@
             </w:r>
             <w:r>
               <w:rPr>
-                <w:rFonts w:eastAsia="SimSun" w:hint="eastAsia"/>
+                <w:rFonts w:eastAsia="SimSun"/>
+                <w:color w:val="auto"/>
                 <w:sz w:val="20"/>
                 <w:lang w:eastAsia="zh-CN"/>
               </w:rPr>
@@ -442,14 +425,15 @@
             <w:pPr>
               <w:cnfStyle w:val="000000100000" w:firstRow="0" w:lastRow="0" w:firstColumn="0" w:lastColumn="0" w:oddVBand="0" w:evenVBand="0" w:oddHBand="1" w:evenHBand="0" w:firstRowFirstColumn="0" w:firstRowLastColumn="0" w:lastRowFirstColumn="0" w:lastRowLastColumn="0"/>
               <w:rPr>
-                <w:rFonts w:eastAsia="SimSun"/>
-                <w:sz w:val="20"/>
-                <w:lang w:eastAsia="zh-CN"/>
-              </w:rPr>
-            </w:pPr>
-            <w:r>
-              <w:rPr>
-                <w:rFonts w:eastAsia="SimSun" w:hint="eastAsia"/>
+                <w:rFonts w:hint="eastAsia"/>
+                <w:color w:val="auto"/>
+                <w:sz w:val="20"/>
+              </w:rPr>
+            </w:pPr>
+            <w:r>
+              <w:rPr>
+                <w:rFonts w:eastAsia="SimSun"/>
+                <w:color w:val="auto"/>
                 <w:sz w:val="20"/>
                 <w:lang w:eastAsia="zh-CN"/>
               </w:rPr>
@@ -457,7 +441,8 @@
             </w:r>
             <w:r>
               <w:rPr>
-                <w:rFonts w:eastAsia="SimSun" w:hint="eastAsia"/>
+                <w:rFonts w:eastAsia="SimSun"/>
+                <w:color w:val="auto"/>
                 <w:sz w:val="20"/>
                 <w:lang w:eastAsia="zh-CN"/>
               </w:rPr>
@@ -468,15 +453,25 @@
             <w:pPr>
               <w:cnfStyle w:val="000000100000" w:firstRow="0" w:lastRow="0" w:firstColumn="0" w:lastColumn="0" w:oddVBand="0" w:evenVBand="0" w:oddHBand="1" w:evenHBand="0" w:firstRowFirstColumn="0" w:firstRowLastColumn="0" w:lastRowFirstColumn="0" w:lastRowLastColumn="0"/>
               <w:rPr>
-                <w:rFonts w:eastAsia="SimSun"/>
-                <w:b/>
-                <w:lang w:eastAsia="zh-CN"/>
-              </w:rPr>
-            </w:pPr>
-            <w:r>
-              <w:rPr>
-                <w:rFonts w:eastAsia="SimSun" w:hint="eastAsia"/>
-                <w:b/>
+                <w:rFonts w:hint="eastAsia"/>
+                <w:color w:val="auto"/>
+                <w:sz w:val="20"/>
+              </w:rPr>
+            </w:pPr>
+          </w:p>
+          <w:p>
+            <w:pPr>
+              <w:cnfStyle w:val="000000100000" w:firstRow="0" w:lastRow="0" w:firstColumn="0" w:lastColumn="0" w:oddVBand="0" w:evenVBand="0" w:oddHBand="1" w:evenHBand="0" w:firstRowFirstColumn="0" w:firstRowLastColumn="0" w:lastRowFirstColumn="0" w:lastRowLastColumn="0"/>
+              <w:rPr>
+                <w:rFonts w:eastAsia="SimSun"/>
+                <w:color w:val="auto"/>
+                <w:lang w:eastAsia="zh-CN"/>
+              </w:rPr>
+            </w:pPr>
+            <w:r>
+              <w:rPr>
+                <w:rFonts w:eastAsia="SimSun"/>
+                <w:color w:val="auto"/>
                 <w:sz w:val="20"/>
                 <w:lang w:eastAsia="zh-CN"/>
               </w:rPr>
@@ -488,20 +483,24 @@
       <w:tr>
         <w:tc>
           <w:tcPr>
-            <w:cnfStyle w:val="001000000000" w:firstRow="0" w:lastRow="0" w:firstColumn="1" w:lastColumn="0" w:oddVBand="0" w:evenVBand="0" w:oddHBand="0" w:evenHBand="0" w:firstRowFirstColumn="0" w:firstRowLastColumn="0" w:lastRowFirstColumn="0" w:lastRowLastColumn="0"/>
             <w:tcW w:w="2093" w:type="dxa"/>
           </w:tcPr>
           <w:p>
             <w:pPr>
               <w:jc w:val="center"/>
-              <w:rPr>
-                <w:rFonts w:eastAsia="SimSun"/>
-                <w:lang w:eastAsia="zh-CN"/>
-              </w:rPr>
-            </w:pPr>
-            <w:r>
-              <w:rPr>
-                <w:rFonts w:eastAsia="SimSun" w:hint="eastAsia"/>
+              <w:cnfStyle w:val="001000000000" w:firstRow="0" w:lastRow="0" w:firstColumn="1" w:lastColumn="0" w:oddVBand="0" w:evenVBand="0" w:oddHBand="0" w:evenHBand="0" w:firstRowFirstColumn="0" w:firstRowLastColumn="0" w:lastRowFirstColumn="0" w:lastRowLastColumn="0"/>
+              <w:rPr>
+                <w:rFonts w:eastAsia="SimSun"/>
+                <w:b w:val="0"/>
+                <w:color w:val="auto"/>
+                <w:lang w:eastAsia="zh-CN"/>
+              </w:rPr>
+            </w:pPr>
+            <w:r>
+              <w:rPr>
+                <w:rFonts w:eastAsia="SimSun"/>
+                <w:b w:val="0"/>
+                <w:color w:val="auto"/>
                 <w:lang w:eastAsia="zh-CN"/>
               </w:rPr>
               <w:t>事务专员</w:t>
@@ -514,16 +513,17 @@
           </w:tcPr>
           <w:p>
             <w:pPr>
-              <w:cnfStyle w:val="000000000000" w:firstRow="0" w:lastRow="0" w:firstColumn="0" w:lastColumn="0" w:oddVBand="0" w:evenVBand="0" w:oddHBand="0" w:evenHBand="0" w:firstRowFirstColumn="0" w:firstRowLastColumn="0" w:lastRowFirstColumn="0" w:lastRowLastColumn="0"/>
-              <w:rPr>
-                <w:rFonts w:eastAsia="SimSun"/>
-                <w:sz w:val="20"/>
-                <w:lang w:eastAsia="zh-CN"/>
-              </w:rPr>
-            </w:pPr>
-            <w:r>
-              <w:rPr>
-                <w:rFonts w:eastAsia="SimSun" w:hint="eastAsia"/>
+              <w:rPr>
+                <w:rFonts w:eastAsia="SimSun"/>
+                <w:color w:val="auto"/>
+                <w:sz w:val="20"/>
+                <w:lang w:eastAsia="zh-CN"/>
+              </w:rPr>
+            </w:pPr>
+            <w:r>
+              <w:rPr>
+                <w:rFonts w:eastAsia="SimSun"/>
+                <w:color w:val="auto"/>
                 <w:sz w:val="20"/>
                 <w:lang w:eastAsia="zh-CN"/>
               </w:rPr>
@@ -531,7 +531,8 @@
             </w:r>
             <w:r>
               <w:rPr>
-                <w:rFonts w:eastAsia="SimSun" w:hint="eastAsia"/>
+                <w:rFonts w:eastAsia="SimSun"/>
+                <w:color w:val="auto"/>
                 <w:sz w:val="20"/>
                 <w:lang w:eastAsia="zh-CN"/>
               </w:rPr>
@@ -540,16 +541,16 @@
           </w:p>
           <w:p>
             <w:pPr>
-              <w:cnfStyle w:val="000000000000" w:firstRow="0" w:lastRow="0" w:firstColumn="0" w:lastColumn="0" w:oddVBand="0" w:evenVBand="0" w:oddHBand="0" w:evenHBand="0" w:firstRowFirstColumn="0" w:firstRowLastColumn="0" w:lastRowFirstColumn="0" w:lastRowLastColumn="0"/>
-              <w:rPr>
-                <w:rFonts w:eastAsia="SimSun"/>
-                <w:sz w:val="20"/>
-                <w:lang w:eastAsia="zh-CN"/>
-              </w:rPr>
-            </w:pPr>
-            <w:r>
-              <w:rPr>
-                <w:rFonts w:eastAsia="SimSun" w:hint="eastAsia"/>
+              <w:rPr>
+                <w:rFonts w:hint="eastAsia"/>
+                <w:color w:val="auto"/>
+                <w:sz w:val="20"/>
+              </w:rPr>
+            </w:pPr>
+            <w:r>
+              <w:rPr>
+                <w:rFonts w:eastAsia="SimSun"/>
+                <w:color w:val="auto"/>
                 <w:sz w:val="20"/>
                 <w:lang w:eastAsia="zh-CN"/>
               </w:rPr>
@@ -557,7 +558,8 @@
             </w:r>
             <w:r>
               <w:rPr>
-                <w:rFonts w:eastAsia="SimSun" w:hint="eastAsia"/>
+                <w:rFonts w:eastAsia="SimSun"/>
+                <w:color w:val="auto"/>
                 <w:sz w:val="20"/>
                 <w:lang w:eastAsia="zh-CN"/>
               </w:rPr>
@@ -566,17 +568,27 @@
           </w:p>
           <w:p>
             <w:pPr>
-              <w:cnfStyle w:val="000000000000" w:firstRow="0" w:lastRow="0" w:firstColumn="0" w:lastColumn="0" w:oddVBand="0" w:evenVBand="0" w:oddHBand="0" w:evenHBand="0" w:firstRowFirstColumn="0" w:firstRowLastColumn="0" w:lastRowFirstColumn="0" w:lastRowLastColumn="0"/>
-              <w:rPr>
-                <w:rFonts w:eastAsia="SimSun"/>
-                <w:sz w:val="20"/>
-                <w:lang w:eastAsia="zh-CN"/>
-              </w:rPr>
-            </w:pPr>
-            <w:r>
-              <w:rPr>
-                <w:rFonts w:eastAsia="SimSun" w:hint="eastAsia"/>
-                <w:b/>
+              <w:rPr>
+                <w:rFonts w:hint="eastAsia"/>
+                <w:color w:val="auto"/>
+                <w:sz w:val="20"/>
+              </w:rPr>
+            </w:pPr>
+          </w:p>
+          <w:p>
+            <w:pPr>
+              <w:ind w:firstLineChars="100" w:firstLine="200"/>
+              <w:rPr>
+                <w:rFonts w:eastAsia="SimSun"/>
+                <w:color w:val="auto"/>
+                <w:sz w:val="20"/>
+                <w:lang w:eastAsia="zh-CN"/>
+              </w:rPr>
+            </w:pPr>
+            <w:r>
+              <w:rPr>
+                <w:rFonts w:eastAsia="SimSun"/>
+                <w:color w:val="auto"/>
                 <w:sz w:val="20"/>
                 <w:lang w:eastAsia="zh-CN"/>
               </w:rPr>
@@ -599,12 +611,16 @@
               <w:jc w:val="center"/>
               <w:rPr>
                 <w:rFonts w:eastAsia="SimSun"/>
-                <w:lang w:eastAsia="zh-CN"/>
-              </w:rPr>
-            </w:pPr>
-            <w:r>
-              <w:rPr>
-                <w:rFonts w:eastAsia="SimSun" w:hint="eastAsia"/>
+                <w:b w:val="0"/>
+                <w:color w:val="auto"/>
+                <w:lang w:eastAsia="zh-CN"/>
+              </w:rPr>
+            </w:pPr>
+            <w:r>
+              <w:rPr>
+                <w:rFonts w:eastAsia="SimSun"/>
+                <w:b w:val="0"/>
+                <w:color w:val="auto"/>
                 <w:lang w:eastAsia="zh-CN"/>
               </w:rPr>
               <w:t>事务专员</w:t>
@@ -615,12 +631,16 @@
               <w:jc w:val="center"/>
               <w:rPr>
                 <w:rFonts w:eastAsia="SimSun"/>
-                <w:lang w:eastAsia="zh-CN"/>
-              </w:rPr>
-            </w:pPr>
-            <w:r>
-              <w:rPr>
-                <w:rFonts w:eastAsia="SimSun" w:hint="eastAsia"/>
+                <w:b w:val="0"/>
+                <w:color w:val="auto"/>
+                <w:lang w:eastAsia="zh-CN"/>
+              </w:rPr>
+            </w:pPr>
+            <w:r>
+              <w:rPr>
+                <w:rFonts w:eastAsia="SimSun"/>
+                <w:b w:val="0"/>
+                <w:color w:val="auto"/>
                 <w:lang w:eastAsia="zh-CN"/>
               </w:rPr>
               <w:t>（法学院毕业生）</w:t>
@@ -636,13 +656,15 @@
               <w:cnfStyle w:val="000000100000" w:firstRow="0" w:lastRow="0" w:firstColumn="0" w:lastColumn="0" w:oddVBand="0" w:evenVBand="0" w:oddHBand="1" w:evenHBand="0" w:firstRowFirstColumn="0" w:firstRowLastColumn="0" w:lastRowFirstColumn="0" w:lastRowLastColumn="0"/>
               <w:rPr>
                 <w:rFonts w:eastAsia="SimSun"/>
-                <w:sz w:val="20"/>
-                <w:lang w:eastAsia="zh-CN"/>
-              </w:rPr>
-            </w:pPr>
-            <w:r>
-              <w:rPr>
-                <w:rFonts w:eastAsia="SimSun" w:hint="eastAsia"/>
+                <w:color w:val="auto"/>
+                <w:sz w:val="20"/>
+                <w:lang w:eastAsia="zh-CN"/>
+              </w:rPr>
+            </w:pPr>
+            <w:r>
+              <w:rPr>
+                <w:rFonts w:eastAsia="SimSun"/>
+                <w:color w:val="auto"/>
                 <w:sz w:val="20"/>
                 <w:lang w:eastAsia="zh-CN"/>
               </w:rPr>
@@ -650,7 +672,8 @@
             </w:r>
             <w:r>
               <w:rPr>
-                <w:rFonts w:eastAsia="SimSun" w:hint="eastAsia"/>
+                <w:rFonts w:eastAsia="SimSun"/>
+                <w:color w:val="auto"/>
                 <w:sz w:val="20"/>
                 <w:lang w:eastAsia="zh-CN"/>
               </w:rPr>
@@ -661,14 +684,15 @@
             <w:pPr>
               <w:cnfStyle w:val="000000100000" w:firstRow="0" w:lastRow="0" w:firstColumn="0" w:lastColumn="0" w:oddVBand="0" w:evenVBand="0" w:oddHBand="1" w:evenHBand="0" w:firstRowFirstColumn="0" w:firstRowLastColumn="0" w:lastRowFirstColumn="0" w:lastRowLastColumn="0"/>
               <w:rPr>
-                <w:rFonts w:eastAsia="SimSun"/>
-                <w:sz w:val="20"/>
-                <w:lang w:eastAsia="zh-CN"/>
-              </w:rPr>
-            </w:pPr>
-            <w:r>
-              <w:rPr>
-                <w:rFonts w:eastAsia="SimSun" w:hint="eastAsia"/>
+                <w:rFonts w:hint="eastAsia"/>
+                <w:color w:val="auto"/>
+                <w:sz w:val="20"/>
+              </w:rPr>
+            </w:pPr>
+            <w:r>
+              <w:rPr>
+                <w:rFonts w:eastAsia="SimSun"/>
+                <w:color w:val="auto"/>
                 <w:sz w:val="20"/>
                 <w:lang w:eastAsia="zh-CN"/>
               </w:rPr>
@@ -676,7 +700,8 @@
             </w:r>
             <w:r>
               <w:rPr>
-                <w:rFonts w:eastAsia="SimSun" w:hint="eastAsia"/>
+                <w:rFonts w:eastAsia="SimSun"/>
+                <w:color w:val="auto"/>
                 <w:sz w:val="20"/>
                 <w:lang w:eastAsia="zh-CN"/>
               </w:rPr>
@@ -687,38 +712,30 @@
             <w:pPr>
               <w:cnfStyle w:val="000000100000" w:firstRow="0" w:lastRow="0" w:firstColumn="0" w:lastColumn="0" w:oddVBand="0" w:evenVBand="0" w:oddHBand="1" w:evenHBand="0" w:firstRowFirstColumn="0" w:firstRowLastColumn="0" w:lastRowFirstColumn="0" w:lastRowLastColumn="0"/>
               <w:rPr>
-                <w:rFonts w:eastAsia="SimSun"/>
-                <w:b/>
-                <w:sz w:val="20"/>
-                <w:lang w:eastAsia="zh-CN"/>
-              </w:rPr>
-            </w:pPr>
-            <w:r>
-              <w:rPr>
-                <w:rFonts w:eastAsia="SimSun" w:hint="eastAsia"/>
-                <w:b/>
-                <w:sz w:val="20"/>
-                <w:lang w:eastAsia="zh-CN"/>
-              </w:rPr>
-              <w:t>工作地点：</w:t>
-            </w:r>
-            <w:r>
-              <w:rPr>
-                <w:rFonts w:eastAsia="SimSun" w:hint="eastAsia"/>
-                <w:b/>
-                <w:sz w:val="20"/>
-                <w:lang w:eastAsia="zh-CN"/>
-              </w:rPr>
-              <w:t>名古屋</w:t>
-            </w:r>
-            <w:r>
-              <w:rPr>
-                <w:rFonts w:eastAsia="SimSun" w:hint="eastAsia"/>
-                <w:b/>
-                <w:sz w:val="20"/>
-                <w:lang w:eastAsia="zh-CN"/>
-              </w:rPr>
-              <w:t>事务所</w:t>
+                <w:rFonts w:hint="eastAsia"/>
+                <w:color w:val="auto"/>
+                <w:sz w:val="20"/>
+              </w:rPr>
+            </w:pPr>
+          </w:p>
+          <w:p>
+            <w:pPr>
+              <w:cnfStyle w:val="000000100000" w:firstRow="0" w:lastRow="0" w:firstColumn="0" w:lastColumn="0" w:oddVBand="0" w:evenVBand="0" w:oddHBand="1" w:evenHBand="0" w:firstRowFirstColumn="0" w:firstRowLastColumn="0" w:lastRowFirstColumn="0" w:lastRowLastColumn="0"/>
+              <w:rPr>
+                <w:rFonts w:eastAsia="SimSun"/>
+                <w:color w:val="auto"/>
+                <w:sz w:val="20"/>
+                <w:lang w:eastAsia="zh-CN"/>
+              </w:rPr>
+            </w:pPr>
+            <w:r>
+              <w:rPr>
+                <w:rFonts w:eastAsia="SimSun"/>
+                <w:color w:val="auto"/>
+                <w:sz w:val="20"/>
+                <w:lang w:eastAsia="zh-CN"/>
+              </w:rPr>
+              <w:t>工作地点：名古屋事务所</w:t>
             </w:r>
           </w:p>
         </w:tc>
@@ -727,6 +744,7 @@
     <w:p>
       <w:pPr>
         <w:rPr>
+          <w:rFonts w:hint="eastAsia"/>
           <w:lang w:eastAsia="zh-CN"/>
         </w:rPr>
       </w:pPr>
@@ -734,6 +752,7 @@
     <w:p>
       <w:pPr>
         <w:rPr>
+          <w:rFonts w:hint="eastAsia"/>
           <w:lang w:eastAsia="zh-CN"/>
         </w:rPr>
       </w:pPr>
@@ -741,31 +760,1985 @@
     <w:p>
       <w:pPr>
         <w:rPr>
-          <w:lang w:eastAsia="zh-CN"/>
-        </w:rPr>
-      </w:pPr>
+          <w:rFonts w:eastAsia="SimSun"/>
+          <w:lang w:eastAsia="zh-CN"/>
+        </w:rPr>
+      </w:pPr>
+      <w:r>
+        <w:rPr>
+          <w:rFonts w:eastAsia="SimSun" w:hint="eastAsia"/>
+          <w:lang w:eastAsia="zh-CN"/>
+        </w:rPr>
+        <w:t>福冈</w:t>
+      </w:r>
+      <w:r>
+        <w:rPr>
+          <w:rFonts w:eastAsia="SimSun"/>
+          <w:lang w:eastAsia="zh-CN"/>
+        </w:rPr>
+        <w:t>Office</w:t>
+      </w:r>
     </w:p>
     <w:p>
       <w:pPr>
         <w:rPr>
-          <w:lang w:eastAsia="zh-CN"/>
-        </w:rPr>
-      </w:pPr>
+          <w:rFonts w:eastAsia="SimSun"/>
+          <w:lang w:eastAsia="zh-CN"/>
+        </w:rPr>
+      </w:pPr>
+      <w:r>
+        <w:rPr>
+          <w:rFonts w:hint="eastAsia"/>
+          <w:lang w:eastAsia="zh-CN"/>
+        </w:rPr>
+        <w:t>〒</w:t>
+      </w:r>
+      <w:r>
+        <w:rPr>
+          <w:lang w:eastAsia="zh-CN"/>
+        </w:rPr>
+        <w:t>810-0041</w:t>
+      </w:r>
+      <w:r>
+        <w:rPr>
+          <w:rFonts w:hint="eastAsia"/>
+          <w:lang w:eastAsia="zh-CN"/>
+        </w:rPr>
+        <w:t xml:space="preserve">　</w:t>
+      </w:r>
+      <w:r>
+        <w:rPr>
+          <w:rFonts w:eastAsia="SimSun" w:hint="eastAsia"/>
+          <w:lang w:eastAsia="zh-CN"/>
+        </w:rPr>
+        <w:t>福冈县福冈市中央区大名二丁目</w:t>
+      </w:r>
+      <w:r>
+        <w:rPr>
+          <w:rFonts w:eastAsia="SimSun"/>
+          <w:lang w:eastAsia="zh-CN"/>
+        </w:rPr>
+        <w:t xml:space="preserve">4-22 </w:t>
+      </w:r>
+      <w:r>
+        <w:rPr>
+          <w:rFonts w:eastAsia="SimSun" w:hint="eastAsia"/>
+          <w:lang w:eastAsia="zh-CN"/>
+        </w:rPr>
+        <w:t>新日本</w:t>
+      </w:r>
+      <w:proofErr w:type="spellStart"/>
+      <w:r>
+        <w:rPr>
+          <w:rFonts w:eastAsia="SimSun"/>
+          <w:lang w:eastAsia="zh-CN"/>
+        </w:rPr>
+        <w:t>BLdg.</w:t>
+      </w:r>
+      <w:proofErr w:type="spellEnd"/>
+      <w:r>
+        <w:rPr>
+          <w:rFonts w:eastAsia="SimSun"/>
+          <w:lang w:eastAsia="zh-CN"/>
+        </w:rPr>
+        <w:t xml:space="preserve"> 5F</w:t>
+      </w:r>
     </w:p>
     <w:p>
-      <w:pPr>
-        <w:rPr>
-          <w:lang w:eastAsia="zh-CN"/>
-        </w:rPr>
-      </w:pPr>
+      <w:r>
+        <w:t>TEL</w:t>
+      </w:r>
+      <w:r>
+        <w:rPr>
+          <w:rFonts w:hint="eastAsia"/>
+        </w:rPr>
+        <w:t>：</w:t>
+      </w:r>
+      <w:r>
+        <w:t>092-738-0167</w:t>
+      </w:r>
+      <w:r>
+        <w:rPr>
+          <w:rFonts w:hint="eastAsia"/>
+        </w:rPr>
+        <w:t xml:space="preserve">　</w:t>
+      </w:r>
+      <w:r>
+        <w:t>/</w:t>
+      </w:r>
+      <w:r>
+        <w:rPr>
+          <w:rFonts w:hint="eastAsia"/>
+        </w:rPr>
+        <w:t xml:space="preserve">　</w:t>
+      </w:r>
+      <w:r>
+        <w:t>FAX</w:t>
+      </w:r>
+      <w:r>
+        <w:rPr>
+          <w:rFonts w:hint="eastAsia"/>
+        </w:rPr>
+        <w:t>：</w:t>
+      </w:r>
+      <w:r>
+        <w:t>092-738-0169</w:t>
+      </w:r>
     </w:p>
     <w:p>
       <w:pPr>
         <w:rPr>
-          <w:lang w:eastAsia="zh-CN"/>
+          <w:rFonts w:hint="eastAsia"/>
         </w:rPr>
       </w:pPr>
     </w:p>
+    <w:p>
+      <w:pPr>
+        <w:rPr>
+          <w:rFonts w:eastAsia="SimSun"/>
+          <w:lang w:eastAsia="zh-CN"/>
+        </w:rPr>
+      </w:pPr>
+      <w:proofErr w:type="spellStart"/>
+      <w:r>
+        <w:rPr>
+          <w:rFonts w:eastAsia="SimSun"/>
+          <w:lang w:eastAsia="zh-CN"/>
+        </w:rPr>
+        <w:t>BridgeRoots</w:t>
+      </w:r>
+      <w:proofErr w:type="spellEnd"/>
+      <w:r>
+        <w:rPr>
+          <w:rFonts w:eastAsia="SimSun" w:hint="eastAsia"/>
+          <w:lang w:eastAsia="zh-CN"/>
+        </w:rPr>
+        <w:t>名古屋</w:t>
+      </w:r>
+    </w:p>
+    <w:p>
+      <w:pPr>
+        <w:rPr>
+          <w:rFonts w:eastAsia="SimSun"/>
+          <w:lang w:eastAsia="zh-CN"/>
+        </w:rPr>
+      </w:pPr>
+      <w:r>
+        <w:rPr>
+          <w:rFonts w:hint="eastAsia"/>
+        </w:rPr>
+        <w:t>〒</w:t>
+      </w:r>
+      <w:r>
+        <w:t>460-0002</w:t>
+      </w:r>
+      <w:r>
+        <w:rPr>
+          <w:rFonts w:eastAsia="SimSun"/>
+          <w:lang w:eastAsia="zh-CN"/>
+        </w:rPr>
+        <w:t xml:space="preserve"> </w:t>
+      </w:r>
+      <w:r>
+        <w:rPr>
+          <w:rFonts w:eastAsia="SimSun" w:hint="eastAsia"/>
+          <w:lang w:eastAsia="zh-CN"/>
+        </w:rPr>
+        <w:t>名古屋市中区丸内</w:t>
+      </w:r>
+      <w:r>
+        <w:rPr>
+          <w:rFonts w:eastAsia="SimSun"/>
+          <w:lang w:eastAsia="zh-CN"/>
+        </w:rPr>
+        <w:t xml:space="preserve">2-2-5 </w:t>
+      </w:r>
+      <w:r>
+        <w:t xml:space="preserve">Hibino </w:t>
+      </w:r>
+      <w:proofErr w:type="spellStart"/>
+      <w:r>
+        <w:rPr>
+          <w:rFonts w:eastAsia="SimSun"/>
+          <w:lang w:eastAsia="zh-CN"/>
+        </w:rPr>
+        <w:t>Ofuisurainnzu</w:t>
+      </w:r>
+      <w:proofErr w:type="spellEnd"/>
+      <w:r>
+        <w:rPr>
+          <w:rFonts w:eastAsia="SimSun"/>
+          <w:lang w:eastAsia="zh-CN"/>
+        </w:rPr>
+        <w:t xml:space="preserve"> </w:t>
+      </w:r>
+      <w:r>
+        <w:t>B</w:t>
+      </w:r>
+      <w:r>
+        <w:rPr>
+          <w:rFonts w:eastAsia="SimSun"/>
+          <w:lang w:eastAsia="zh-CN"/>
+        </w:rPr>
+        <w:t>l</w:t>
+      </w:r>
+      <w:r>
+        <w:t>dg</w:t>
+      </w:r>
+      <w:r>
+        <w:rPr>
+          <w:rFonts w:eastAsia="SimSun"/>
+          <w:lang w:eastAsia="zh-CN"/>
+        </w:rPr>
+        <w:t>. 3A</w:t>
+      </w:r>
+    </w:p>
+    <w:p>
+      <w:r>
+        <w:rPr>
+          <w:lang w:eastAsia="zh-CN"/>
+        </w:rPr>
+        <w:t>TEL</w:t>
+      </w:r>
+      <w:r>
+        <w:rPr>
+          <w:rFonts w:hint="eastAsia"/>
+          <w:lang w:eastAsia="zh-CN"/>
+        </w:rPr>
+        <w:t>：</w:t>
+      </w:r>
+      <w:r>
+        <w:rPr>
+          <w:lang w:eastAsia="zh-CN"/>
+        </w:rPr>
+        <w:t>052-232-2505</w:t>
+      </w:r>
+      <w:r>
+        <w:rPr>
+          <w:rFonts w:hint="eastAsia"/>
+          <w:lang w:eastAsia="zh-CN"/>
+        </w:rPr>
+        <w:t xml:space="preserve">　</w:t>
+      </w:r>
+      <w:r>
+        <w:rPr>
+          <w:lang w:eastAsia="zh-CN"/>
+        </w:rPr>
+        <w:t>/</w:t>
+      </w:r>
+      <w:r>
+        <w:rPr>
+          <w:rFonts w:hint="eastAsia"/>
+          <w:lang w:eastAsia="zh-CN"/>
+        </w:rPr>
+        <w:t xml:space="preserve">　</w:t>
+      </w:r>
+      <w:r>
+        <w:rPr>
+          <w:lang w:eastAsia="zh-CN"/>
+        </w:rPr>
+        <w:t>FAX</w:t>
+      </w:r>
+      <w:r>
+        <w:rPr>
+          <w:rFonts w:hint="eastAsia"/>
+          <w:lang w:eastAsia="zh-CN"/>
+        </w:rPr>
+        <w:t>：</w:t>
+      </w:r>
+      <w:r>
+        <w:rPr>
+          <w:lang w:eastAsia="zh-CN"/>
+        </w:rPr>
+        <w:t>052-232-2556</w:t>
+      </w:r>
+    </w:p>
+    <w:p>
+      <w:pPr>
+        <w:rPr>
+          <w:rFonts w:hint="eastAsia"/>
+        </w:rPr>
+      </w:pPr>
+    </w:p>
+    <w:p>
+      <w:pPr>
+        <w:rPr>
+          <w:rFonts w:hint="eastAsia"/>
+        </w:rPr>
+      </w:pPr>
+    </w:p>
+    <w:p>
+      <w:pPr>
+        <w:pStyle w:val="a7"/>
+        <w:numPr>
+          <w:ilvl w:val="0"/>
+          <w:numId w:val="2"/>
+        </w:numPr>
+        <w:ind w:leftChars="0"/>
+        <w:rPr>
+          <w:rFonts w:eastAsia="SimSun"/>
+          <w:lang w:eastAsia="zh-CN"/>
+        </w:rPr>
+      </w:pPr>
+      <w:r>
+        <w:rPr>
+          <w:rFonts w:eastAsia="SimSun" w:hint="eastAsia"/>
+          <w:lang w:eastAsia="zh-CN"/>
+        </w:rPr>
+        <w:t>Careers at Bridg</w:t>
+      </w:r>
+      <w:r>
+        <w:rPr>
+          <w:rFonts w:hint="eastAsia"/>
+        </w:rPr>
+        <w:t xml:space="preserve">e </w:t>
+      </w:r>
+      <w:r>
+        <w:rPr>
+          <w:rFonts w:eastAsia="SimSun" w:hint="eastAsia"/>
+          <w:lang w:eastAsia="zh-CN"/>
+        </w:rPr>
+        <w:t>Roots</w:t>
+      </w:r>
+    </w:p>
+    <w:p>
+      <w:pPr>
+        <w:rPr>
+          <w:rFonts w:hint="eastAsia"/>
+        </w:rPr>
+      </w:pPr>
+      <w:r>
+        <w:rPr>
+          <w:rFonts w:hint="eastAsia"/>
+        </w:rPr>
+        <w:t>We</w:t>
+      </w:r>
+      <w:r>
+        <w:rPr>
+          <w:rFonts w:eastAsia="SimSun" w:hint="eastAsia"/>
+          <w:lang w:eastAsia="zh-CN"/>
+        </w:rPr>
+        <w:t xml:space="preserve"> </w:t>
+      </w:r>
+      <w:r>
+        <w:rPr>
+          <w:rFonts w:hint="eastAsia"/>
+        </w:rPr>
+        <w:t>believe in upholding the</w:t>
+      </w:r>
+      <w:r>
+        <w:rPr>
+          <w:rFonts w:eastAsia="SimSun" w:hint="eastAsia"/>
+          <w:lang w:eastAsia="zh-CN"/>
+        </w:rPr>
+        <w:t xml:space="preserve"> firm</w:t>
+      </w:r>
+      <w:r>
+        <w:t>’</w:t>
+      </w:r>
+      <w:r>
+        <w:rPr>
+          <w:rFonts w:hint="eastAsia"/>
+        </w:rPr>
+        <w:t>s core values, and fostering a culture of sharing and collaborating among all firm members. We accomplish this by emphasizing the important meaning of teams and the value of teamwork.</w:t>
+      </w:r>
+    </w:p>
+    <w:p>
+      <w:pPr>
+        <w:rPr>
+          <w:rFonts w:hint="eastAsia"/>
+        </w:rPr>
+      </w:pPr>
+      <w:r>
+        <w:rPr>
+          <w:rFonts w:hint="eastAsia"/>
+        </w:rPr>
+        <w:t>We are always interested in receiving resumes from talented and committed individuals interested in joining our expanding team.</w:t>
+      </w:r>
+    </w:p>
+    <w:p>
+      <w:pPr>
+        <w:rPr>
+          <w:rFonts w:hint="eastAsia"/>
+        </w:rPr>
+      </w:pPr>
+      <w:r>
+        <w:rPr>
+          <w:rFonts w:hint="eastAsia"/>
+        </w:rPr>
+        <w:t xml:space="preserve">To apply, in confidence, </w:t>
+      </w:r>
+      <w:r>
+        <w:rPr>
+          <w:rFonts w:hint="eastAsia"/>
+        </w:rPr>
+        <w:t xml:space="preserve">please </w:t>
+      </w:r>
+      <w:r>
+        <w:rPr>
+          <w:rFonts w:hint="eastAsia"/>
+        </w:rPr>
+        <w:t>send</w:t>
+      </w:r>
+      <w:r>
+        <w:rPr>
+          <w:rFonts w:hint="eastAsia"/>
+        </w:rPr>
+        <w:t xml:space="preserve"> your resume first. And we will contact you for an interview after the queries.</w:t>
+      </w:r>
+    </w:p>
+    <w:p/>
+    <w:p>
+      <w:pPr>
+        <w:rPr>
+          <w:rFonts w:hint="eastAsia"/>
+        </w:rPr>
+      </w:pPr>
+      <w:r>
+        <w:rPr>
+          <w:rFonts w:hint="eastAsia"/>
+        </w:rPr>
+        <w:t xml:space="preserve">In the following roles, you should possess: </w:t>
+      </w:r>
+    </w:p>
+    <w:tbl>
+      <w:tblPr>
+        <w:tblStyle w:val="6"/>
+        <w:tblW w:w="8897" w:type="dxa"/>
+        <w:tblLook w:val="04A0" w:firstRow="1" w:lastRow="0" w:firstColumn="1" w:lastColumn="0" w:noHBand="0" w:noVBand="1"/>
+      </w:tblPr>
+      <w:tblGrid>
+        <w:gridCol w:w="2093"/>
+        <w:gridCol w:w="6804"/>
+      </w:tblGrid>
+      <w:tr>
+        <w:trPr>
+          <w:cnfStyle w:val="100000000000" w:firstRow="1" w:lastRow="0" w:firstColumn="0" w:lastColumn="0" w:oddVBand="0" w:evenVBand="0" w:oddHBand="0" w:evenHBand="0" w:firstRowFirstColumn="0" w:firstRowLastColumn="0" w:lastRowFirstColumn="0" w:lastRowLastColumn="0"/>
+        </w:trPr>
+        <w:tc>
+          <w:tcPr>
+            <w:cnfStyle w:val="001000000000" w:firstRow="0" w:lastRow="0" w:firstColumn="1" w:lastColumn="0" w:oddVBand="0" w:evenVBand="0" w:oddHBand="0" w:evenHBand="0" w:firstRowFirstColumn="0" w:firstRowLastColumn="0" w:lastRowFirstColumn="0" w:lastRowLastColumn="0"/>
+            <w:tcW w:w="2093" w:type="dxa"/>
+          </w:tcPr>
+          <w:p>
+            <w:pPr>
+              <w:jc w:val="center"/>
+              <w:rPr>
+                <w:rFonts w:asciiTheme="minorHAnsi" w:eastAsiaTheme="minorEastAsia" w:hAnsiTheme="minorHAnsi" w:hint="eastAsia"/>
+                <w:b w:val="0"/>
+                <w:color w:val="auto"/>
+              </w:rPr>
+            </w:pPr>
+            <w:r>
+              <w:rPr>
+                <w:rFonts w:asciiTheme="minorHAnsi" w:eastAsiaTheme="minorEastAsia" w:hAnsiTheme="minorHAnsi"/>
+                <w:b w:val="0"/>
+                <w:color w:val="auto"/>
+              </w:rPr>
+              <w:t>J</w:t>
+            </w:r>
+            <w:r>
+              <w:rPr>
+                <w:rFonts w:asciiTheme="minorHAnsi" w:eastAsiaTheme="minorEastAsia" w:hAnsiTheme="minorHAnsi" w:hint="eastAsia"/>
+                <w:b w:val="0"/>
+                <w:color w:val="auto"/>
+              </w:rPr>
+              <w:t>unior lawyer/</w:t>
+            </w:r>
+          </w:p>
+          <w:p>
+            <w:pPr>
+              <w:jc w:val="center"/>
+              <w:rPr>
+                <w:rFonts w:asciiTheme="minorHAnsi" w:eastAsiaTheme="minorEastAsia" w:hAnsiTheme="minorHAnsi" w:hint="eastAsia"/>
+                <w:b w:val="0"/>
+                <w:color w:val="auto"/>
+              </w:rPr>
+            </w:pPr>
+            <w:r>
+              <w:rPr>
+                <w:rFonts w:asciiTheme="minorHAnsi" w:eastAsiaTheme="minorEastAsia" w:hAnsiTheme="minorHAnsi"/>
+                <w:b w:val="0"/>
+                <w:color w:val="auto"/>
+              </w:rPr>
+              <w:t>W</w:t>
+            </w:r>
+            <w:r>
+              <w:rPr>
+                <w:rFonts w:asciiTheme="minorHAnsi" w:eastAsiaTheme="minorEastAsia" w:hAnsiTheme="minorHAnsi" w:hint="eastAsia"/>
+                <w:b w:val="0"/>
+                <w:color w:val="auto"/>
+              </w:rPr>
+              <w:t>ould-be lawyer</w:t>
+            </w:r>
+          </w:p>
+        </w:tc>
+        <w:tc>
+          <w:tcPr>
+            <w:tcW w:w="6804" w:type="dxa"/>
+          </w:tcPr>
+          <w:p>
+            <w:pPr>
+              <w:cnfStyle w:val="100000000000" w:firstRow="1" w:lastRow="0" w:firstColumn="0" w:lastColumn="0" w:oddVBand="0" w:evenVBand="0" w:oddHBand="0" w:evenHBand="0" w:firstRowFirstColumn="0" w:firstRowLastColumn="0" w:lastRowFirstColumn="0" w:lastRowLastColumn="0"/>
+              <w:rPr>
+                <w:rFonts w:asciiTheme="minorHAnsi" w:eastAsiaTheme="minorEastAsia" w:hAnsiTheme="minorHAnsi" w:hint="eastAsia"/>
+                <w:color w:val="auto"/>
+                <w:sz w:val="20"/>
+              </w:rPr>
+            </w:pPr>
+            <w:r>
+              <w:rPr>
+                <w:rFonts w:asciiTheme="minorHAnsi" w:eastAsia="SimSun" w:hAnsiTheme="minorHAnsi"/>
+                <w:color w:val="auto"/>
+                <w:sz w:val="20"/>
+                <w:lang w:eastAsia="zh-CN"/>
+              </w:rPr>
+              <w:t xml:space="preserve">1 </w:t>
+            </w:r>
+            <w:r>
+              <w:rPr>
+                <w:rFonts w:asciiTheme="minorHAnsi" w:eastAsiaTheme="minorEastAsia" w:hAnsiTheme="minorHAnsi" w:hint="eastAsia"/>
+                <w:color w:val="auto"/>
+                <w:sz w:val="20"/>
+              </w:rPr>
+              <w:t xml:space="preserve"> </w:t>
+            </w:r>
+            <w:r>
+              <w:rPr>
+                <w:rFonts w:asciiTheme="minorHAnsi" w:eastAsiaTheme="minorEastAsia" w:hAnsiTheme="minorHAnsi" w:hint="eastAsia"/>
+                <w:color w:val="auto"/>
+                <w:sz w:val="20"/>
+              </w:rPr>
+              <w:t>CV</w:t>
+            </w:r>
+          </w:p>
+          <w:p>
+            <w:pPr>
+              <w:ind w:left="300" w:hangingChars="150" w:hanging="300"/>
+              <w:cnfStyle w:val="100000000000" w:firstRow="1" w:lastRow="0" w:firstColumn="0" w:lastColumn="0" w:oddVBand="0" w:evenVBand="0" w:oddHBand="0" w:evenHBand="0" w:firstRowFirstColumn="0" w:firstRowLastColumn="0" w:lastRowFirstColumn="0" w:lastRowLastColumn="0"/>
+              <w:rPr>
+                <w:rFonts w:asciiTheme="minorHAnsi" w:eastAsiaTheme="minorEastAsia" w:hAnsiTheme="minorHAnsi"/>
+                <w:color w:val="auto"/>
+                <w:sz w:val="20"/>
+              </w:rPr>
+            </w:pPr>
+            <w:r>
+              <w:rPr>
+                <w:rFonts w:asciiTheme="minorHAnsi" w:eastAsia="SimSun" w:hAnsiTheme="minorHAnsi"/>
+                <w:color w:val="auto"/>
+                <w:sz w:val="20"/>
+                <w:lang w:eastAsia="zh-CN"/>
+              </w:rPr>
+              <w:t xml:space="preserve">2 </w:t>
+            </w:r>
+            <w:r>
+              <w:rPr>
+                <w:rFonts w:asciiTheme="minorHAnsi" w:eastAsiaTheme="minorEastAsia" w:hAnsiTheme="minorHAnsi" w:hint="eastAsia"/>
+                <w:color w:val="auto"/>
+                <w:sz w:val="20"/>
+              </w:rPr>
+              <w:t xml:space="preserve"> </w:t>
+            </w:r>
+            <w:r>
+              <w:rPr>
+                <w:rFonts w:asciiTheme="minorHAnsi" w:eastAsiaTheme="minorEastAsia" w:hAnsiTheme="minorHAnsi" w:hint="eastAsia"/>
+                <w:color w:val="auto"/>
+                <w:sz w:val="20"/>
+              </w:rPr>
+              <w:t>Education</w:t>
+            </w:r>
+            <w:r>
+              <w:rPr>
+                <w:rFonts w:asciiTheme="minorHAnsi" w:eastAsia="SimSun" w:hAnsiTheme="minorHAnsi"/>
+                <w:color w:val="auto"/>
+                <w:sz w:val="20"/>
+                <w:lang w:eastAsia="zh-CN"/>
+              </w:rPr>
+              <w:t>（</w:t>
+            </w:r>
+            <w:r>
+              <w:rPr>
+                <w:rFonts w:asciiTheme="minorHAnsi" w:eastAsiaTheme="minorEastAsia" w:hAnsiTheme="minorHAnsi" w:hint="eastAsia"/>
+                <w:color w:val="auto"/>
+                <w:sz w:val="20"/>
+              </w:rPr>
+              <w:t>Academy</w:t>
+            </w:r>
+            <w:r>
+              <w:rPr>
+                <w:rFonts w:asciiTheme="minorHAnsi" w:eastAsia="SimSun" w:hAnsiTheme="minorHAnsi"/>
+                <w:color w:val="auto"/>
+                <w:sz w:val="20"/>
+                <w:lang w:eastAsia="zh-CN"/>
+              </w:rPr>
+              <w:t>、</w:t>
+            </w:r>
+            <w:r>
+              <w:rPr>
+                <w:rFonts w:asciiTheme="minorHAnsi" w:eastAsiaTheme="minorEastAsia" w:hAnsiTheme="minorHAnsi" w:hint="eastAsia"/>
+                <w:color w:val="auto"/>
+                <w:sz w:val="20"/>
+              </w:rPr>
+              <w:t>Master Degree</w:t>
+            </w:r>
+            <w:r>
+              <w:rPr>
+                <w:rFonts w:asciiTheme="minorHAnsi" w:eastAsiaTheme="minorEastAsia" w:hAnsiTheme="minorHAnsi"/>
+                <w:color w:val="auto"/>
+                <w:sz w:val="20"/>
+              </w:rPr>
+              <w:t>’</w:t>
+            </w:r>
+            <w:r>
+              <w:rPr>
+                <w:rFonts w:asciiTheme="minorHAnsi" w:eastAsiaTheme="minorEastAsia" w:hAnsiTheme="minorHAnsi" w:hint="eastAsia"/>
+                <w:color w:val="auto"/>
+                <w:sz w:val="20"/>
+              </w:rPr>
+              <w:t>s Final</w:t>
+            </w:r>
+            <w:r>
+              <w:rPr>
+                <w:rFonts w:asciiTheme="minorHAnsi" w:eastAsiaTheme="minorEastAsia" w:hAnsiTheme="minorHAnsi" w:hint="eastAsia"/>
+                <w:color w:val="auto"/>
+                <w:sz w:val="20"/>
+              </w:rPr>
+              <w:t xml:space="preserve"> Transcript</w:t>
+            </w:r>
+            <w:r>
+              <w:rPr>
+                <w:rFonts w:asciiTheme="minorHAnsi" w:eastAsia="SimSun" w:hAnsiTheme="minorHAnsi"/>
+                <w:color w:val="auto"/>
+                <w:sz w:val="20"/>
+                <w:lang w:eastAsia="zh-CN"/>
+              </w:rPr>
+              <w:t>, except the law school graduates</w:t>
+            </w:r>
+            <w:r>
+              <w:rPr>
+                <w:rFonts w:asciiTheme="minorHAnsi" w:eastAsia="SimSun" w:hAnsiTheme="minorHAnsi"/>
+                <w:color w:val="auto"/>
+                <w:sz w:val="20"/>
+                <w:lang w:eastAsia="zh-CN"/>
+              </w:rPr>
+              <w:t>）（</w:t>
+            </w:r>
+            <w:r>
+              <w:rPr>
+                <w:rFonts w:asciiTheme="minorHAnsi" w:eastAsiaTheme="minorEastAsia" w:hAnsiTheme="minorHAnsi" w:hint="eastAsia"/>
+                <w:color w:val="auto"/>
+                <w:sz w:val="20"/>
+              </w:rPr>
+              <w:t>c</w:t>
+            </w:r>
+            <w:r>
+              <w:rPr>
+                <w:rFonts w:asciiTheme="minorHAnsi" w:eastAsiaTheme="minorEastAsia" w:hAnsiTheme="minorHAnsi" w:hint="eastAsia"/>
+                <w:color w:val="auto"/>
+                <w:sz w:val="20"/>
+              </w:rPr>
+              <w:t xml:space="preserve">opy </w:t>
+            </w:r>
+            <w:r>
+              <w:rPr>
+                <w:rFonts w:asciiTheme="minorHAnsi" w:eastAsiaTheme="minorEastAsia" w:hAnsiTheme="minorHAnsi" w:hint="eastAsia"/>
+                <w:color w:val="auto"/>
+                <w:sz w:val="20"/>
+              </w:rPr>
+              <w:t>is ok</w:t>
+            </w:r>
+            <w:r>
+              <w:rPr>
+                <w:rFonts w:asciiTheme="minorHAnsi" w:eastAsia="SimSun" w:hAnsiTheme="minorHAnsi"/>
+                <w:color w:val="auto"/>
+                <w:sz w:val="20"/>
+                <w:lang w:eastAsia="zh-CN"/>
+              </w:rPr>
+              <w:t>）</w:t>
+            </w:r>
+          </w:p>
+          <w:p>
+            <w:pPr>
+              <w:ind w:left="300" w:hangingChars="150" w:hanging="300"/>
+              <w:cnfStyle w:val="100000000000" w:firstRow="1" w:lastRow="0" w:firstColumn="0" w:lastColumn="0" w:oddVBand="0" w:evenVBand="0" w:oddHBand="0" w:evenHBand="0" w:firstRowFirstColumn="0" w:firstRowLastColumn="0" w:lastRowFirstColumn="0" w:lastRowLastColumn="0"/>
+              <w:rPr>
+                <w:rFonts w:asciiTheme="minorHAnsi" w:eastAsiaTheme="minorEastAsia" w:hAnsiTheme="minorHAnsi"/>
+                <w:color w:val="auto"/>
+                <w:sz w:val="20"/>
+              </w:rPr>
+            </w:pPr>
+            <w:r>
+              <w:rPr>
+                <w:rFonts w:asciiTheme="minorHAnsi" w:eastAsia="SimSun" w:hAnsiTheme="minorHAnsi"/>
+                <w:color w:val="auto"/>
+                <w:sz w:val="20"/>
+                <w:lang w:eastAsia="zh-CN"/>
+              </w:rPr>
+              <w:t xml:space="preserve">3 </w:t>
+            </w:r>
+            <w:r>
+              <w:rPr>
+                <w:rFonts w:asciiTheme="minorHAnsi" w:eastAsiaTheme="minorEastAsia" w:hAnsiTheme="minorHAnsi" w:hint="eastAsia"/>
+                <w:color w:val="auto"/>
+                <w:sz w:val="20"/>
+                <w:lang w:eastAsia="zh-CN"/>
+              </w:rPr>
+              <w:t xml:space="preserve"> </w:t>
+            </w:r>
+            <w:r>
+              <w:rPr>
+                <w:rFonts w:asciiTheme="minorHAnsi" w:eastAsiaTheme="minorEastAsia" w:hAnsiTheme="minorHAnsi" w:hint="eastAsia"/>
+                <w:color w:val="auto"/>
+                <w:sz w:val="20"/>
+              </w:rPr>
+              <w:t>Transcript</w:t>
+            </w:r>
+            <w:r>
+              <w:rPr>
+                <w:rFonts w:asciiTheme="minorHAnsi" w:eastAsiaTheme="minorEastAsia" w:hAnsiTheme="minorHAnsi" w:hint="eastAsia"/>
+                <w:color w:val="auto"/>
+                <w:sz w:val="20"/>
+                <w:lang w:eastAsia="zh-CN"/>
+              </w:rPr>
+              <w:t xml:space="preserve"> </w:t>
+            </w:r>
+            <w:r>
+              <w:rPr>
+                <w:rFonts w:asciiTheme="minorHAnsi" w:eastAsiaTheme="minorEastAsia" w:hAnsiTheme="minorHAnsi" w:hint="eastAsia"/>
+                <w:color w:val="auto"/>
+                <w:sz w:val="20"/>
+              </w:rPr>
+              <w:t xml:space="preserve">of </w:t>
+            </w:r>
+            <w:r>
+              <w:rPr>
+                <w:rFonts w:asciiTheme="minorHAnsi" w:eastAsiaTheme="minorEastAsia" w:hAnsiTheme="minorHAnsi" w:hint="eastAsia"/>
+                <w:color w:val="auto"/>
+                <w:sz w:val="20"/>
+                <w:lang w:eastAsia="zh-CN"/>
+              </w:rPr>
+              <w:t>LLM</w:t>
+            </w:r>
+            <w:r>
+              <w:rPr>
+                <w:rFonts w:asciiTheme="minorHAnsi" w:eastAsia="SimSun" w:hAnsiTheme="minorHAnsi"/>
+                <w:color w:val="auto"/>
+                <w:sz w:val="20"/>
+                <w:lang w:eastAsia="zh-CN"/>
+              </w:rPr>
+              <w:t>（</w:t>
+            </w:r>
+            <w:r>
+              <w:rPr>
+                <w:rFonts w:asciiTheme="minorHAnsi" w:eastAsiaTheme="minorEastAsia" w:hAnsiTheme="minorHAnsi" w:hint="eastAsia"/>
+                <w:color w:val="auto"/>
+                <w:sz w:val="20"/>
+              </w:rPr>
+              <w:t>Grade certificate or equivalent</w:t>
+            </w:r>
+            <w:r>
+              <w:rPr>
+                <w:rFonts w:asciiTheme="minorHAnsi" w:eastAsia="SimSun" w:hAnsiTheme="minorHAnsi"/>
+                <w:color w:val="auto"/>
+                <w:sz w:val="20"/>
+                <w:lang w:eastAsia="zh-CN"/>
+              </w:rPr>
+              <w:t>）</w:t>
+            </w:r>
+            <w:r>
+              <w:rPr>
+                <w:rFonts w:asciiTheme="minorHAnsi" w:eastAsia="SimSun" w:hAnsiTheme="minorHAnsi"/>
+                <w:color w:val="auto"/>
+                <w:sz w:val="20"/>
+                <w:lang w:eastAsia="zh-CN"/>
+              </w:rPr>
+              <w:t>（</w:t>
+            </w:r>
+            <w:r>
+              <w:rPr>
+                <w:rFonts w:asciiTheme="minorHAnsi" w:eastAsiaTheme="minorEastAsia" w:hAnsiTheme="minorHAnsi" w:hint="eastAsia"/>
+                <w:color w:val="auto"/>
+                <w:sz w:val="20"/>
+              </w:rPr>
+              <w:t>copy is ok</w:t>
+            </w:r>
+            <w:r>
+              <w:rPr>
+                <w:rFonts w:asciiTheme="minorHAnsi" w:eastAsia="SimSun" w:hAnsiTheme="minorHAnsi"/>
+                <w:color w:val="auto"/>
+                <w:sz w:val="20"/>
+                <w:lang w:eastAsia="zh-CN"/>
+              </w:rPr>
+              <w:t>）</w:t>
+            </w:r>
+            <w:r>
+              <w:rPr>
+                <w:rFonts w:asciiTheme="minorHAnsi" w:eastAsia="SimSun" w:hAnsiTheme="minorHAnsi"/>
+                <w:color w:val="auto"/>
+                <w:sz w:val="20"/>
+                <w:lang w:eastAsia="zh-CN"/>
+              </w:rPr>
+              <w:t>（</w:t>
+            </w:r>
+            <w:r>
+              <w:rPr>
+                <w:rFonts w:asciiTheme="minorHAnsi" w:eastAsiaTheme="minorEastAsia" w:hAnsiTheme="minorHAnsi" w:hint="eastAsia"/>
+                <w:color w:val="auto"/>
+                <w:sz w:val="20"/>
+              </w:rPr>
+              <w:t>limited to LLM graduates</w:t>
+            </w:r>
+            <w:r>
+              <w:rPr>
+                <w:rFonts w:asciiTheme="minorHAnsi" w:eastAsia="SimSun" w:hAnsiTheme="minorHAnsi"/>
+                <w:color w:val="auto"/>
+                <w:sz w:val="20"/>
+                <w:lang w:eastAsia="zh-CN"/>
+              </w:rPr>
+              <w:t>）</w:t>
+            </w:r>
+          </w:p>
+          <w:p>
+            <w:pPr>
+              <w:ind w:left="300" w:hangingChars="150" w:hanging="300"/>
+              <w:cnfStyle w:val="100000000000" w:firstRow="1" w:lastRow="0" w:firstColumn="0" w:lastColumn="0" w:oddVBand="0" w:evenVBand="0" w:oddHBand="0" w:evenHBand="0" w:firstRowFirstColumn="0" w:firstRowLastColumn="0" w:lastRowFirstColumn="0" w:lastRowLastColumn="0"/>
+              <w:rPr>
+                <w:rFonts w:asciiTheme="minorHAnsi" w:eastAsiaTheme="minorEastAsia" w:hAnsiTheme="minorHAnsi" w:hint="eastAsia"/>
+                <w:color w:val="auto"/>
+                <w:sz w:val="20"/>
+              </w:rPr>
+            </w:pPr>
+            <w:r>
+              <w:rPr>
+                <w:rFonts w:asciiTheme="minorHAnsi" w:eastAsia="SimSun" w:hAnsiTheme="minorHAnsi"/>
+                <w:color w:val="auto"/>
+                <w:sz w:val="20"/>
+                <w:lang w:eastAsia="zh-CN"/>
+              </w:rPr>
+              <w:t xml:space="preserve">4 </w:t>
+            </w:r>
+            <w:r>
+              <w:rPr>
+                <w:rFonts w:asciiTheme="minorHAnsi" w:eastAsiaTheme="minorEastAsia" w:hAnsiTheme="minorHAnsi" w:hint="eastAsia"/>
+                <w:color w:val="auto"/>
+                <w:sz w:val="20"/>
+                <w:lang w:eastAsia="zh-CN"/>
+              </w:rPr>
+              <w:t xml:space="preserve"> </w:t>
+            </w:r>
+            <w:r>
+              <w:rPr>
+                <w:rFonts w:asciiTheme="minorHAnsi" w:eastAsiaTheme="minorEastAsia" w:hAnsiTheme="minorHAnsi" w:hint="eastAsia"/>
+                <w:color w:val="auto"/>
+                <w:sz w:val="20"/>
+              </w:rPr>
+              <w:t>Copy of the t</w:t>
+            </w:r>
+            <w:r>
+              <w:rPr>
+                <w:rFonts w:asciiTheme="minorHAnsi" w:eastAsiaTheme="minorEastAsia" w:hAnsiTheme="minorHAnsi" w:hint="eastAsia"/>
+                <w:color w:val="auto"/>
+                <w:sz w:val="20"/>
+              </w:rPr>
+              <w:t>ranscript</w:t>
+            </w:r>
+            <w:r>
+              <w:rPr>
+                <w:rFonts w:asciiTheme="minorHAnsi" w:eastAsiaTheme="minorEastAsia" w:hAnsiTheme="minorHAnsi" w:hint="eastAsia"/>
+                <w:color w:val="auto"/>
+                <w:sz w:val="20"/>
+              </w:rPr>
+              <w:t xml:space="preserve"> of Judicial Examination / The New Judicial Examination </w:t>
+            </w:r>
+          </w:p>
+          <w:p>
+            <w:pPr>
+              <w:ind w:left="300" w:hangingChars="150" w:hanging="300"/>
+              <w:cnfStyle w:val="100000000000" w:firstRow="1" w:lastRow="0" w:firstColumn="0" w:lastColumn="0" w:oddVBand="0" w:evenVBand="0" w:oddHBand="0" w:evenHBand="0" w:firstRowFirstColumn="0" w:firstRowLastColumn="0" w:lastRowFirstColumn="0" w:lastRowLastColumn="0"/>
+              <w:rPr>
+                <w:rFonts w:asciiTheme="minorHAnsi" w:eastAsiaTheme="minorEastAsia" w:hAnsiTheme="minorHAnsi" w:hint="eastAsia"/>
+                <w:color w:val="auto"/>
+                <w:sz w:val="20"/>
+              </w:rPr>
+            </w:pPr>
+          </w:p>
+          <w:p>
+            <w:pPr>
+              <w:ind w:left="300" w:hangingChars="150" w:hanging="300"/>
+              <w:cnfStyle w:val="100000000000" w:firstRow="1" w:lastRow="0" w:firstColumn="0" w:lastColumn="0" w:oddVBand="0" w:evenVBand="0" w:oddHBand="0" w:evenHBand="0" w:firstRowFirstColumn="0" w:firstRowLastColumn="0" w:lastRowFirstColumn="0" w:lastRowLastColumn="0"/>
+              <w:rPr>
+                <w:rFonts w:asciiTheme="minorHAnsi" w:eastAsiaTheme="minorEastAsia" w:hAnsiTheme="minorHAnsi" w:hint="eastAsia"/>
+                <w:color w:val="auto"/>
+              </w:rPr>
+            </w:pPr>
+            <w:r>
+              <w:rPr>
+                <w:rFonts w:asciiTheme="minorHAnsi" w:eastAsiaTheme="minorEastAsia" w:hAnsiTheme="minorHAnsi" w:hint="eastAsia"/>
+                <w:color w:val="auto"/>
+                <w:sz w:val="20"/>
+              </w:rPr>
+              <w:t>Location</w:t>
+            </w:r>
+            <w:r>
+              <w:rPr>
+                <w:rFonts w:asciiTheme="minorHAnsi" w:eastAsia="SimSun" w:hAnsiTheme="minorHAnsi"/>
+                <w:color w:val="auto"/>
+                <w:sz w:val="20"/>
+                <w:lang w:eastAsia="zh-CN"/>
+              </w:rPr>
+              <w:t>：</w:t>
+            </w:r>
+            <w:r>
+              <w:rPr>
+                <w:rFonts w:asciiTheme="minorHAnsi" w:eastAsiaTheme="minorEastAsia" w:hAnsiTheme="minorHAnsi" w:hint="eastAsia"/>
+                <w:color w:val="auto"/>
+                <w:sz w:val="20"/>
+              </w:rPr>
+              <w:t>Bridge Roots Fukuoka Office</w:t>
+            </w:r>
+          </w:p>
+        </w:tc>
+      </w:tr>
+      <w:tr>
+        <w:trPr>
+          <w:cnfStyle w:val="000000100000" w:firstRow="0" w:lastRow="0" w:firstColumn="0" w:lastColumn="0" w:oddVBand="0" w:evenVBand="0" w:oddHBand="1" w:evenHBand="0" w:firstRowFirstColumn="0" w:firstRowLastColumn="0" w:lastRowFirstColumn="0" w:lastRowLastColumn="0"/>
+        </w:trPr>
+        <w:tc>
+          <w:tcPr>
+            <w:cnfStyle w:val="001000000000" w:firstRow="0" w:lastRow="0" w:firstColumn="1" w:lastColumn="0" w:oddVBand="0" w:evenVBand="0" w:oddHBand="0" w:evenHBand="0" w:firstRowFirstColumn="0" w:firstRowLastColumn="0" w:lastRowFirstColumn="0" w:lastRowLastColumn="0"/>
+            <w:tcW w:w="2093" w:type="dxa"/>
+          </w:tcPr>
+          <w:p>
+            <w:pPr>
+              <w:jc w:val="center"/>
+              <w:rPr>
+                <w:rFonts w:hint="eastAsia"/>
+                <w:b w:val="0"/>
+                <w:color w:val="auto"/>
+              </w:rPr>
+            </w:pPr>
+            <w:r>
+              <w:rPr>
+                <w:rFonts w:hint="eastAsia"/>
+                <w:b w:val="0"/>
+                <w:color w:val="auto"/>
+              </w:rPr>
+              <w:t>Law School graduates</w:t>
+            </w:r>
+          </w:p>
+        </w:tc>
+        <w:tc>
+          <w:tcPr>
+            <w:tcW w:w="6804" w:type="dxa"/>
+          </w:tcPr>
+          <w:p>
+            <w:pPr>
+              <w:cnfStyle w:val="000000100000" w:firstRow="0" w:lastRow="0" w:firstColumn="0" w:lastColumn="0" w:oddVBand="0" w:evenVBand="0" w:oddHBand="1" w:evenHBand="0" w:firstRowFirstColumn="0" w:firstRowLastColumn="0" w:lastRowFirstColumn="0" w:lastRowLastColumn="0"/>
+              <w:rPr>
+                <w:rFonts w:hint="eastAsia"/>
+                <w:color w:val="auto"/>
+                <w:sz w:val="20"/>
+              </w:rPr>
+            </w:pPr>
+            <w:r>
+              <w:rPr>
+                <w:rFonts w:eastAsia="SimSun"/>
+                <w:color w:val="auto"/>
+                <w:sz w:val="20"/>
+                <w:lang w:eastAsia="zh-CN"/>
+              </w:rPr>
+              <w:t>1</w:t>
+            </w:r>
+            <w:r>
+              <w:rPr>
+                <w:rFonts w:hint="eastAsia"/>
+                <w:color w:val="auto"/>
+                <w:sz w:val="20"/>
+              </w:rPr>
+              <w:t xml:space="preserve"> </w:t>
+            </w:r>
+            <w:r>
+              <w:rPr>
+                <w:rFonts w:hint="eastAsia"/>
+                <w:color w:val="auto"/>
+                <w:sz w:val="20"/>
+              </w:rPr>
+              <w:t xml:space="preserve"> </w:t>
+            </w:r>
+            <w:r>
+              <w:rPr>
+                <w:rFonts w:hint="eastAsia"/>
+                <w:color w:val="auto"/>
+                <w:sz w:val="20"/>
+              </w:rPr>
+              <w:t>CV</w:t>
+            </w:r>
+          </w:p>
+          <w:p>
+            <w:pPr>
+              <w:ind w:left="300" w:hangingChars="150" w:hanging="300"/>
+              <w:cnfStyle w:val="000000100000" w:firstRow="0" w:lastRow="0" w:firstColumn="0" w:lastColumn="0" w:oddVBand="0" w:evenVBand="0" w:oddHBand="1" w:evenHBand="0" w:firstRowFirstColumn="0" w:firstRowLastColumn="0" w:lastRowFirstColumn="0" w:lastRowLastColumn="0"/>
+              <w:rPr>
+                <w:color w:val="auto"/>
+                <w:sz w:val="20"/>
+              </w:rPr>
+            </w:pPr>
+            <w:r>
+              <w:rPr>
+                <w:rFonts w:eastAsia="SimSun"/>
+                <w:color w:val="auto"/>
+                <w:sz w:val="20"/>
+                <w:lang w:eastAsia="zh-CN"/>
+              </w:rPr>
+              <w:t xml:space="preserve">2 </w:t>
+            </w:r>
+            <w:r>
+              <w:rPr>
+                <w:rFonts w:hint="eastAsia"/>
+                <w:color w:val="auto"/>
+                <w:sz w:val="20"/>
+              </w:rPr>
+              <w:t xml:space="preserve"> Education</w:t>
+            </w:r>
+            <w:r>
+              <w:rPr>
+                <w:rFonts w:eastAsia="SimSun"/>
+                <w:color w:val="auto"/>
+                <w:sz w:val="20"/>
+                <w:lang w:eastAsia="zh-CN"/>
+              </w:rPr>
+              <w:t>（</w:t>
+            </w:r>
+            <w:r>
+              <w:rPr>
+                <w:rFonts w:hint="eastAsia"/>
+                <w:color w:val="auto"/>
+                <w:sz w:val="20"/>
+              </w:rPr>
+              <w:t>Academy</w:t>
+            </w:r>
+            <w:r>
+              <w:rPr>
+                <w:rFonts w:eastAsia="SimSun"/>
+                <w:color w:val="auto"/>
+                <w:sz w:val="20"/>
+                <w:lang w:eastAsia="zh-CN"/>
+              </w:rPr>
+              <w:t>、</w:t>
+            </w:r>
+            <w:r>
+              <w:rPr>
+                <w:rFonts w:hint="eastAsia"/>
+                <w:color w:val="auto"/>
+                <w:sz w:val="20"/>
+              </w:rPr>
+              <w:t>Master Degree</w:t>
+            </w:r>
+            <w:r>
+              <w:rPr>
+                <w:color w:val="auto"/>
+                <w:sz w:val="20"/>
+              </w:rPr>
+              <w:t>’</w:t>
+            </w:r>
+            <w:r>
+              <w:rPr>
+                <w:rFonts w:hint="eastAsia"/>
+                <w:color w:val="auto"/>
+                <w:sz w:val="20"/>
+              </w:rPr>
+              <w:t>s Final Transcript</w:t>
+            </w:r>
+            <w:r>
+              <w:rPr>
+                <w:rFonts w:eastAsia="SimSun"/>
+                <w:color w:val="auto"/>
+                <w:sz w:val="20"/>
+                <w:lang w:eastAsia="zh-CN"/>
+              </w:rPr>
+              <w:t>, except the law school graduates</w:t>
+            </w:r>
+            <w:r>
+              <w:rPr>
+                <w:rFonts w:eastAsia="SimSun"/>
+                <w:color w:val="auto"/>
+                <w:sz w:val="20"/>
+                <w:lang w:eastAsia="zh-CN"/>
+              </w:rPr>
+              <w:t>）（</w:t>
+            </w:r>
+            <w:r>
+              <w:rPr>
+                <w:rFonts w:hint="eastAsia"/>
+                <w:color w:val="auto"/>
+                <w:sz w:val="20"/>
+              </w:rPr>
+              <w:t>copy is ok</w:t>
+            </w:r>
+            <w:r>
+              <w:rPr>
+                <w:rFonts w:eastAsia="SimSun"/>
+                <w:color w:val="auto"/>
+                <w:sz w:val="20"/>
+                <w:lang w:eastAsia="zh-CN"/>
+              </w:rPr>
+              <w:t>）</w:t>
+            </w:r>
+          </w:p>
+          <w:p>
+            <w:pPr>
+              <w:ind w:left="300" w:hangingChars="150" w:hanging="300"/>
+              <w:cnfStyle w:val="000000100000" w:firstRow="0" w:lastRow="0" w:firstColumn="0" w:lastColumn="0" w:oddVBand="0" w:evenVBand="0" w:oddHBand="1" w:evenHBand="0" w:firstRowFirstColumn="0" w:firstRowLastColumn="0" w:lastRowFirstColumn="0" w:lastRowLastColumn="0"/>
+              <w:rPr>
+                <w:color w:val="auto"/>
+                <w:sz w:val="20"/>
+              </w:rPr>
+            </w:pPr>
+            <w:r>
+              <w:rPr>
+                <w:rFonts w:eastAsia="SimSun"/>
+                <w:color w:val="auto"/>
+                <w:sz w:val="20"/>
+                <w:lang w:eastAsia="zh-CN"/>
+              </w:rPr>
+              <w:t xml:space="preserve">3 </w:t>
+            </w:r>
+            <w:r>
+              <w:rPr>
+                <w:rFonts w:hint="eastAsia"/>
+                <w:color w:val="auto"/>
+                <w:sz w:val="20"/>
+                <w:lang w:eastAsia="zh-CN"/>
+              </w:rPr>
+              <w:t xml:space="preserve"> </w:t>
+            </w:r>
+            <w:r>
+              <w:rPr>
+                <w:rFonts w:hint="eastAsia"/>
+                <w:color w:val="auto"/>
+                <w:sz w:val="20"/>
+              </w:rPr>
+              <w:t>Transcript</w:t>
+            </w:r>
+            <w:r>
+              <w:rPr>
+                <w:rFonts w:hint="eastAsia"/>
+                <w:color w:val="auto"/>
+                <w:sz w:val="20"/>
+                <w:lang w:eastAsia="zh-CN"/>
+              </w:rPr>
+              <w:t xml:space="preserve"> </w:t>
+            </w:r>
+            <w:r>
+              <w:rPr>
+                <w:rFonts w:hint="eastAsia"/>
+                <w:color w:val="auto"/>
+                <w:sz w:val="20"/>
+              </w:rPr>
+              <w:t xml:space="preserve">of </w:t>
+            </w:r>
+            <w:r>
+              <w:rPr>
+                <w:rFonts w:hint="eastAsia"/>
+                <w:color w:val="auto"/>
+                <w:sz w:val="20"/>
+                <w:lang w:eastAsia="zh-CN"/>
+              </w:rPr>
+              <w:t>LLM</w:t>
+            </w:r>
+            <w:r>
+              <w:rPr>
+                <w:rFonts w:eastAsia="SimSun"/>
+                <w:color w:val="auto"/>
+                <w:sz w:val="20"/>
+                <w:lang w:eastAsia="zh-CN"/>
+              </w:rPr>
+              <w:t>（</w:t>
+            </w:r>
+            <w:r>
+              <w:rPr>
+                <w:rFonts w:hint="eastAsia"/>
+                <w:color w:val="auto"/>
+                <w:sz w:val="20"/>
+              </w:rPr>
+              <w:t>Grade certificate or equivalent</w:t>
+            </w:r>
+            <w:r>
+              <w:rPr>
+                <w:rFonts w:eastAsia="SimSun"/>
+                <w:color w:val="auto"/>
+                <w:sz w:val="20"/>
+                <w:lang w:eastAsia="zh-CN"/>
+              </w:rPr>
+              <w:t>）</w:t>
+            </w:r>
+            <w:r>
+              <w:rPr>
+                <w:rFonts w:eastAsia="SimSun"/>
+                <w:color w:val="auto"/>
+                <w:sz w:val="20"/>
+                <w:lang w:eastAsia="zh-CN"/>
+              </w:rPr>
+              <w:t>（</w:t>
+            </w:r>
+            <w:r>
+              <w:rPr>
+                <w:rFonts w:hint="eastAsia"/>
+                <w:color w:val="auto"/>
+                <w:sz w:val="20"/>
+              </w:rPr>
+              <w:t>copy is ok</w:t>
+            </w:r>
+            <w:r>
+              <w:rPr>
+                <w:rFonts w:eastAsia="SimSun"/>
+                <w:color w:val="auto"/>
+                <w:sz w:val="20"/>
+                <w:lang w:eastAsia="zh-CN"/>
+              </w:rPr>
+              <w:t>）（</w:t>
+            </w:r>
+            <w:r>
+              <w:rPr>
+                <w:rFonts w:hint="eastAsia"/>
+                <w:color w:val="auto"/>
+                <w:sz w:val="20"/>
+              </w:rPr>
+              <w:t>limited to LLM graduates</w:t>
+            </w:r>
+            <w:r>
+              <w:rPr>
+                <w:rFonts w:eastAsia="SimSun"/>
+                <w:color w:val="auto"/>
+                <w:sz w:val="20"/>
+                <w:lang w:eastAsia="zh-CN"/>
+              </w:rPr>
+              <w:t>）</w:t>
+            </w:r>
+          </w:p>
+          <w:p>
+            <w:pPr>
+              <w:ind w:left="300" w:hangingChars="150" w:hanging="300"/>
+              <w:cnfStyle w:val="000000100000" w:firstRow="0" w:lastRow="0" w:firstColumn="0" w:lastColumn="0" w:oddVBand="0" w:evenVBand="0" w:oddHBand="1" w:evenHBand="0" w:firstRowFirstColumn="0" w:firstRowLastColumn="0" w:lastRowFirstColumn="0" w:lastRowLastColumn="0"/>
+              <w:rPr>
+                <w:rFonts w:hint="eastAsia"/>
+                <w:color w:val="auto"/>
+                <w:sz w:val="20"/>
+              </w:rPr>
+            </w:pPr>
+            <w:r>
+              <w:rPr>
+                <w:rFonts w:eastAsia="SimSun"/>
+                <w:color w:val="auto"/>
+                <w:sz w:val="20"/>
+                <w:lang w:eastAsia="zh-CN"/>
+              </w:rPr>
+              <w:t xml:space="preserve">4 </w:t>
+            </w:r>
+            <w:r>
+              <w:rPr>
+                <w:rFonts w:hint="eastAsia"/>
+                <w:color w:val="auto"/>
+                <w:sz w:val="20"/>
+                <w:lang w:eastAsia="zh-CN"/>
+              </w:rPr>
+              <w:t xml:space="preserve"> </w:t>
+            </w:r>
+            <w:r>
+              <w:rPr>
+                <w:rFonts w:hint="eastAsia"/>
+                <w:color w:val="auto"/>
+                <w:sz w:val="20"/>
+              </w:rPr>
+              <w:t xml:space="preserve">Copy of the transcript of Judicial Examination / The New Judicial Examination </w:t>
+            </w:r>
+            <w:r>
+              <w:rPr>
+                <w:rFonts w:hint="eastAsia"/>
+                <w:color w:val="auto"/>
+                <w:sz w:val="20"/>
+              </w:rPr>
+              <w:t>(</w:t>
+            </w:r>
+            <w:r>
+              <w:rPr>
+                <w:rFonts w:hint="eastAsia"/>
+                <w:color w:val="auto"/>
+                <w:sz w:val="20"/>
+              </w:rPr>
+              <w:t>or add after getting the transcript</w:t>
+            </w:r>
+            <w:r>
+              <w:rPr>
+                <w:rFonts w:hint="eastAsia"/>
+                <w:color w:val="auto"/>
+                <w:sz w:val="20"/>
+              </w:rPr>
+              <w:t>)</w:t>
+            </w:r>
+          </w:p>
+          <w:p>
+            <w:pPr>
+              <w:ind w:left="300" w:hangingChars="150" w:hanging="300"/>
+              <w:cnfStyle w:val="000000100000" w:firstRow="0" w:lastRow="0" w:firstColumn="0" w:lastColumn="0" w:oddVBand="0" w:evenVBand="0" w:oddHBand="1" w:evenHBand="0" w:firstRowFirstColumn="0" w:firstRowLastColumn="0" w:lastRowFirstColumn="0" w:lastRowLastColumn="0"/>
+              <w:rPr>
+                <w:rFonts w:hint="eastAsia"/>
+                <w:color w:val="auto"/>
+                <w:sz w:val="20"/>
+              </w:rPr>
+            </w:pPr>
+          </w:p>
+          <w:p>
+            <w:pPr>
+              <w:cnfStyle w:val="000000100000" w:firstRow="0" w:lastRow="0" w:firstColumn="0" w:lastColumn="0" w:oddVBand="0" w:evenVBand="0" w:oddHBand="1" w:evenHBand="0" w:firstRowFirstColumn="0" w:firstRowLastColumn="0" w:lastRowFirstColumn="0" w:lastRowLastColumn="0"/>
+              <w:rPr>
+                <w:rFonts w:eastAsia="SimSun"/>
+                <w:color w:val="auto"/>
+                <w:lang w:eastAsia="zh-CN"/>
+              </w:rPr>
+            </w:pPr>
+            <w:r>
+              <w:rPr>
+                <w:rFonts w:hint="eastAsia"/>
+                <w:color w:val="auto"/>
+                <w:sz w:val="20"/>
+              </w:rPr>
+              <w:t>Location</w:t>
+            </w:r>
+            <w:r>
+              <w:rPr>
+                <w:rFonts w:eastAsia="SimSun"/>
+                <w:color w:val="auto"/>
+                <w:sz w:val="20"/>
+                <w:lang w:eastAsia="zh-CN"/>
+              </w:rPr>
+              <w:t>：</w:t>
+            </w:r>
+            <w:r>
+              <w:rPr>
+                <w:rFonts w:hint="eastAsia"/>
+                <w:color w:val="auto"/>
+                <w:sz w:val="20"/>
+              </w:rPr>
+              <w:t>Bridge Roots Fukuoka Office</w:t>
+            </w:r>
+          </w:p>
+        </w:tc>
+      </w:tr>
+      <w:tr>
+        <w:tc>
+          <w:tcPr>
+            <w:cnfStyle w:val="001000000000" w:firstRow="0" w:lastRow="0" w:firstColumn="1" w:lastColumn="0" w:oddVBand="0" w:evenVBand="0" w:oddHBand="0" w:evenHBand="0" w:firstRowFirstColumn="0" w:firstRowLastColumn="0" w:lastRowFirstColumn="0" w:lastRowLastColumn="0"/>
+            <w:tcW w:w="2093" w:type="dxa"/>
+          </w:tcPr>
+          <w:p>
+            <w:pPr>
+              <w:jc w:val="center"/>
+              <w:rPr>
+                <w:rFonts w:hint="eastAsia"/>
+                <w:b w:val="0"/>
+                <w:color w:val="auto"/>
+              </w:rPr>
+            </w:pPr>
+            <w:r>
+              <w:rPr>
+                <w:b w:val="0"/>
+                <w:color w:val="auto"/>
+              </w:rPr>
+              <w:t>O</w:t>
+            </w:r>
+            <w:r>
+              <w:rPr>
+                <w:rFonts w:hint="eastAsia"/>
+                <w:b w:val="0"/>
+                <w:color w:val="auto"/>
+              </w:rPr>
+              <w:t xml:space="preserve">ffice clerk </w:t>
+            </w:r>
+          </w:p>
+        </w:tc>
+        <w:tc>
+          <w:tcPr>
+            <w:tcW w:w="6804" w:type="dxa"/>
+          </w:tcPr>
+          <w:p>
+            <w:pPr>
+              <w:cnfStyle w:val="000000000000" w:firstRow="0" w:lastRow="0" w:firstColumn="0" w:lastColumn="0" w:oddVBand="0" w:evenVBand="0" w:oddHBand="0" w:evenHBand="0" w:firstRowFirstColumn="0" w:firstRowLastColumn="0" w:lastRowFirstColumn="0" w:lastRowLastColumn="0"/>
+              <w:rPr>
+                <w:rFonts w:hint="eastAsia"/>
+                <w:color w:val="auto"/>
+                <w:sz w:val="20"/>
+              </w:rPr>
+            </w:pPr>
+            <w:r>
+              <w:rPr>
+                <w:rFonts w:eastAsia="SimSun"/>
+                <w:color w:val="auto"/>
+                <w:sz w:val="20"/>
+                <w:lang w:eastAsia="zh-CN"/>
+              </w:rPr>
+              <w:t xml:space="preserve">1 </w:t>
+            </w:r>
+            <w:r>
+              <w:rPr>
+                <w:rFonts w:hint="eastAsia"/>
+                <w:color w:val="auto"/>
+                <w:sz w:val="20"/>
+              </w:rPr>
+              <w:t xml:space="preserve"> </w:t>
+            </w:r>
+            <w:r>
+              <w:rPr>
+                <w:rFonts w:hint="eastAsia"/>
+                <w:color w:val="auto"/>
+                <w:sz w:val="20"/>
+              </w:rPr>
+              <w:t>CV</w:t>
+            </w:r>
+          </w:p>
+          <w:p>
+            <w:pPr>
+              <w:cnfStyle w:val="000000000000" w:firstRow="0" w:lastRow="0" w:firstColumn="0" w:lastColumn="0" w:oddVBand="0" w:evenVBand="0" w:oddHBand="0" w:evenHBand="0" w:firstRowFirstColumn="0" w:firstRowLastColumn="0" w:lastRowFirstColumn="0" w:lastRowLastColumn="0"/>
+              <w:rPr>
+                <w:rFonts w:hint="eastAsia"/>
+                <w:color w:val="auto"/>
+                <w:sz w:val="20"/>
+              </w:rPr>
+            </w:pPr>
+            <w:r>
+              <w:rPr>
+                <w:rFonts w:eastAsia="SimSun"/>
+                <w:color w:val="auto"/>
+                <w:sz w:val="20"/>
+                <w:lang w:eastAsia="zh-CN"/>
+              </w:rPr>
+              <w:t xml:space="preserve">2 </w:t>
+            </w:r>
+            <w:r>
+              <w:rPr>
+                <w:rFonts w:hint="eastAsia"/>
+                <w:color w:val="auto"/>
+                <w:sz w:val="20"/>
+              </w:rPr>
+              <w:t xml:space="preserve"> Career CV</w:t>
+            </w:r>
+          </w:p>
+          <w:p>
+            <w:pPr>
+              <w:cnfStyle w:val="000000000000" w:firstRow="0" w:lastRow="0" w:firstColumn="0" w:lastColumn="0" w:oddVBand="0" w:evenVBand="0" w:oddHBand="0" w:evenHBand="0" w:firstRowFirstColumn="0" w:firstRowLastColumn="0" w:lastRowFirstColumn="0" w:lastRowLastColumn="0"/>
+              <w:rPr>
+                <w:rFonts w:hint="eastAsia"/>
+                <w:color w:val="auto"/>
+                <w:sz w:val="20"/>
+              </w:rPr>
+            </w:pPr>
+          </w:p>
+          <w:p>
+            <w:pPr>
+              <w:cnfStyle w:val="000000000000" w:firstRow="0" w:lastRow="0" w:firstColumn="0" w:lastColumn="0" w:oddVBand="0" w:evenVBand="0" w:oddHBand="0" w:evenHBand="0" w:firstRowFirstColumn="0" w:firstRowLastColumn="0" w:lastRowFirstColumn="0" w:lastRowLastColumn="0"/>
+              <w:rPr>
+                <w:rFonts w:eastAsia="SimSun"/>
+                <w:color w:val="auto"/>
+                <w:sz w:val="20"/>
+                <w:lang w:eastAsia="zh-CN"/>
+              </w:rPr>
+            </w:pPr>
+            <w:r>
+              <w:rPr>
+                <w:rFonts w:hint="eastAsia"/>
+                <w:color w:val="auto"/>
+                <w:sz w:val="20"/>
+              </w:rPr>
+              <w:t>Location</w:t>
+            </w:r>
+            <w:r>
+              <w:rPr>
+                <w:rFonts w:eastAsia="SimSun"/>
+                <w:color w:val="auto"/>
+                <w:sz w:val="20"/>
+                <w:lang w:eastAsia="zh-CN"/>
+              </w:rPr>
+              <w:t>：</w:t>
+            </w:r>
+            <w:r>
+              <w:rPr>
+                <w:rFonts w:hint="eastAsia"/>
+                <w:color w:val="auto"/>
+                <w:sz w:val="20"/>
+              </w:rPr>
+              <w:t>Bridge Roots Fukuoka Office</w:t>
+            </w:r>
+          </w:p>
+        </w:tc>
+      </w:tr>
+      <w:tr>
+        <w:trPr>
+          <w:cnfStyle w:val="000000100000" w:firstRow="0" w:lastRow="0" w:firstColumn="0" w:lastColumn="0" w:oddVBand="0" w:evenVBand="0" w:oddHBand="1" w:evenHBand="0" w:firstRowFirstColumn="0" w:firstRowLastColumn="0" w:lastRowFirstColumn="0" w:lastRowLastColumn="0"/>
+        </w:trPr>
+        <w:tc>
+          <w:tcPr>
+            <w:cnfStyle w:val="001000000000" w:firstRow="0" w:lastRow="0" w:firstColumn="1" w:lastColumn="0" w:oddVBand="0" w:evenVBand="0" w:oddHBand="0" w:evenHBand="0" w:firstRowFirstColumn="0" w:firstRowLastColumn="0" w:lastRowFirstColumn="0" w:lastRowLastColumn="0"/>
+            <w:tcW w:w="2093" w:type="dxa"/>
+          </w:tcPr>
+          <w:p>
+            <w:pPr>
+              <w:jc w:val="center"/>
+              <w:rPr>
+                <w:rFonts w:hint="eastAsia"/>
+                <w:b w:val="0"/>
+                <w:color w:val="auto"/>
+              </w:rPr>
+            </w:pPr>
+            <w:r>
+              <w:rPr>
+                <w:rFonts w:hint="eastAsia"/>
+                <w:b w:val="0"/>
+                <w:color w:val="auto"/>
+              </w:rPr>
+              <w:t>Legal Specialist</w:t>
+            </w:r>
+          </w:p>
+          <w:p>
+            <w:pPr>
+              <w:rPr>
+                <w:rFonts w:eastAsia="SimSun"/>
+                <w:b w:val="0"/>
+                <w:color w:val="auto"/>
+                <w:lang w:eastAsia="zh-CN"/>
+              </w:rPr>
+            </w:pPr>
+            <w:r>
+              <w:rPr>
+                <w:rFonts w:hint="eastAsia"/>
+                <w:b w:val="0"/>
+                <w:color w:val="auto"/>
+                <w:sz w:val="16"/>
+              </w:rPr>
+              <w:t xml:space="preserve">(Law School </w:t>
+            </w:r>
+            <w:r>
+              <w:rPr>
+                <w:rFonts w:hint="eastAsia"/>
+                <w:b w:val="0"/>
+                <w:color w:val="auto"/>
+                <w:sz w:val="16"/>
+              </w:rPr>
+              <w:t>graduates</w:t>
+            </w:r>
+            <w:r>
+              <w:rPr>
+                <w:rFonts w:eastAsia="SimSun"/>
+                <w:b w:val="0"/>
+                <w:color w:val="auto"/>
+                <w:sz w:val="16"/>
+                <w:lang w:eastAsia="zh-CN"/>
+              </w:rPr>
+              <w:t>）</w:t>
+            </w:r>
+          </w:p>
+        </w:tc>
+        <w:tc>
+          <w:tcPr>
+            <w:tcW w:w="6804" w:type="dxa"/>
+          </w:tcPr>
+          <w:p>
+            <w:pPr>
+              <w:cnfStyle w:val="000000100000" w:firstRow="0" w:lastRow="0" w:firstColumn="0" w:lastColumn="0" w:oddVBand="0" w:evenVBand="0" w:oddHBand="1" w:evenHBand="0" w:firstRowFirstColumn="0" w:firstRowLastColumn="0" w:lastRowFirstColumn="0" w:lastRowLastColumn="0"/>
+              <w:rPr>
+                <w:color w:val="auto"/>
+                <w:sz w:val="20"/>
+                <w:lang w:eastAsia="zh-CN"/>
+              </w:rPr>
+            </w:pPr>
+            <w:r>
+              <w:rPr>
+                <w:rFonts w:eastAsia="SimSun"/>
+                <w:color w:val="auto"/>
+                <w:sz w:val="20"/>
+                <w:lang w:eastAsia="zh-CN"/>
+              </w:rPr>
+              <w:t>1</w:t>
+            </w:r>
+            <w:r>
+              <w:rPr>
+                <w:rFonts w:hint="eastAsia"/>
+                <w:color w:val="auto"/>
+                <w:sz w:val="20"/>
+              </w:rPr>
+              <w:t xml:space="preserve"> </w:t>
+            </w:r>
+            <w:r>
+              <w:rPr>
+                <w:rFonts w:eastAsia="SimSun"/>
+                <w:color w:val="auto"/>
+                <w:sz w:val="20"/>
+                <w:lang w:eastAsia="zh-CN"/>
+              </w:rPr>
+              <w:t xml:space="preserve"> </w:t>
+            </w:r>
+            <w:r>
+              <w:rPr>
+                <w:rFonts w:hint="eastAsia"/>
+                <w:color w:val="auto"/>
+                <w:sz w:val="20"/>
+                <w:lang w:eastAsia="zh-CN"/>
+              </w:rPr>
+              <w:t>CV</w:t>
+            </w:r>
+            <w:r>
+              <w:rPr>
+                <w:rFonts w:eastAsia="SimSun"/>
+                <w:color w:val="auto"/>
+                <w:sz w:val="20"/>
+                <w:lang w:eastAsia="zh-CN"/>
+              </w:rPr>
+              <w:t>（</w:t>
+            </w:r>
+            <w:r>
+              <w:rPr>
+                <w:rFonts w:hint="eastAsia"/>
+                <w:color w:val="auto"/>
+                <w:sz w:val="20"/>
+              </w:rPr>
+              <w:t>Please notify your e-mail address</w:t>
+            </w:r>
+            <w:r>
+              <w:rPr>
+                <w:rFonts w:eastAsia="SimSun"/>
+                <w:color w:val="auto"/>
+                <w:sz w:val="20"/>
+                <w:lang w:eastAsia="zh-CN"/>
+              </w:rPr>
+              <w:t>）</w:t>
+            </w:r>
+          </w:p>
+          <w:p>
+            <w:pPr>
+              <w:cnfStyle w:val="000000100000" w:firstRow="0" w:lastRow="0" w:firstColumn="0" w:lastColumn="0" w:oddVBand="0" w:evenVBand="0" w:oddHBand="1" w:evenHBand="0" w:firstRowFirstColumn="0" w:firstRowLastColumn="0" w:lastRowFirstColumn="0" w:lastRowLastColumn="0"/>
+              <w:rPr>
+                <w:rFonts w:hint="eastAsia"/>
+                <w:color w:val="auto"/>
+                <w:sz w:val="20"/>
+              </w:rPr>
+            </w:pPr>
+            <w:r>
+              <w:rPr>
+                <w:rFonts w:eastAsia="SimSun"/>
+                <w:color w:val="auto"/>
+                <w:sz w:val="20"/>
+                <w:lang w:eastAsia="zh-CN"/>
+              </w:rPr>
+              <w:t xml:space="preserve">2 </w:t>
+            </w:r>
+            <w:r>
+              <w:rPr>
+                <w:rFonts w:hint="eastAsia"/>
+                <w:color w:val="auto"/>
+                <w:sz w:val="20"/>
+              </w:rPr>
+              <w:t xml:space="preserve"> Law School graduate, as necessary.</w:t>
+            </w:r>
+          </w:p>
+          <w:p>
+            <w:pPr>
+              <w:cnfStyle w:val="000000100000" w:firstRow="0" w:lastRow="0" w:firstColumn="0" w:lastColumn="0" w:oddVBand="0" w:evenVBand="0" w:oddHBand="1" w:evenHBand="0" w:firstRowFirstColumn="0" w:firstRowLastColumn="0" w:lastRowFirstColumn="0" w:lastRowLastColumn="0"/>
+              <w:rPr>
+                <w:rFonts w:hint="eastAsia"/>
+                <w:color w:val="auto"/>
+                <w:sz w:val="20"/>
+              </w:rPr>
+            </w:pPr>
+          </w:p>
+          <w:p>
+            <w:pPr>
+              <w:cnfStyle w:val="000000100000" w:firstRow="0" w:lastRow="0" w:firstColumn="0" w:lastColumn="0" w:oddVBand="0" w:evenVBand="0" w:oddHBand="1" w:evenHBand="0" w:firstRowFirstColumn="0" w:firstRowLastColumn="0" w:lastRowFirstColumn="0" w:lastRowLastColumn="0"/>
+              <w:rPr>
+                <w:rFonts w:eastAsia="SimSun"/>
+                <w:color w:val="auto"/>
+                <w:sz w:val="20"/>
+                <w:lang w:eastAsia="zh-CN"/>
+              </w:rPr>
+            </w:pPr>
+            <w:r>
+              <w:rPr>
+                <w:rFonts w:hint="eastAsia"/>
+                <w:color w:val="auto"/>
+                <w:sz w:val="20"/>
+              </w:rPr>
+              <w:t>Location</w:t>
+            </w:r>
+            <w:r>
+              <w:rPr>
+                <w:rFonts w:eastAsia="SimSun"/>
+                <w:color w:val="auto"/>
+                <w:sz w:val="20"/>
+                <w:lang w:eastAsia="zh-CN"/>
+              </w:rPr>
+              <w:t>：</w:t>
+            </w:r>
+            <w:r>
+              <w:rPr>
+                <w:rFonts w:hint="eastAsia"/>
+                <w:color w:val="auto"/>
+                <w:sz w:val="20"/>
+              </w:rPr>
+              <w:t xml:space="preserve">Bridge Roots </w:t>
+            </w:r>
+            <w:r>
+              <w:rPr>
+                <w:rFonts w:hint="eastAsia"/>
+                <w:color w:val="auto"/>
+                <w:sz w:val="20"/>
+              </w:rPr>
+              <w:t>Nagoya</w:t>
+            </w:r>
+          </w:p>
+        </w:tc>
+      </w:tr>
+    </w:tbl>
+    <w:p>
+      <w:pPr>
+        <w:rPr>
+          <w:lang w:eastAsia="zh-CN"/>
+        </w:rPr>
+      </w:pPr>
+    </w:p>
+    <w:p>
+      <w:pPr>
+        <w:rPr>
+          <w:lang w:eastAsia="zh-CN"/>
+        </w:rPr>
+      </w:pPr>
+      <w:bookmarkStart w:id="0" w:name="_GoBack"/>
+      <w:bookmarkEnd w:id="0"/>
+    </w:p>
+    <w:p>
+      <w:r>
+        <w:t>Fukuoka Office</w:t>
+      </w:r>
+    </w:p>
+    <w:p>
+      <w:proofErr w:type="spellStart"/>
+      <w:r>
+        <w:t>Sinnihon</w:t>
+      </w:r>
+      <w:proofErr w:type="spellEnd"/>
+      <w:r>
+        <w:t xml:space="preserve"> Bldg. 5F, 2-</w:t>
+      </w:r>
+      <w:r>
+        <w:rPr>
+          <w:rFonts w:eastAsia="SimSun"/>
+          <w:lang w:eastAsia="zh-CN"/>
+        </w:rPr>
+        <w:t>4</w:t>
+      </w:r>
+      <w:r>
+        <w:t>-22, Daimyo, Chuo-</w:t>
+      </w:r>
+      <w:proofErr w:type="spellStart"/>
+      <w:r>
+        <w:t>ku</w:t>
+      </w:r>
+      <w:proofErr w:type="spellEnd"/>
+      <w:r>
+        <w:t>, Fukuoka 810-00</w:t>
+      </w:r>
+      <w:r>
+        <w:rPr>
+          <w:rFonts w:eastAsia="SimSun"/>
+          <w:lang w:eastAsia="zh-CN"/>
+        </w:rPr>
+        <w:t xml:space="preserve">41 </w:t>
+      </w:r>
+      <w:r>
+        <w:t xml:space="preserve">Japan    </w:t>
+      </w:r>
+    </w:p>
+    <w:p>
+      <w:r>
+        <w:t xml:space="preserve">Tel : </w:t>
+      </w:r>
+      <w:r>
+        <w:rPr>
+          <w:rFonts w:hint="eastAsia"/>
+        </w:rPr>
+        <w:t>0</w:t>
+      </w:r>
+      <w:r>
+        <w:t>92-738-2505</w:t>
+      </w:r>
+      <w:r>
+        <w:rPr>
+          <w:rFonts w:hint="eastAsia"/>
+        </w:rPr>
+        <w:t xml:space="preserve">　</w:t>
+      </w:r>
+      <w:r>
+        <w:t>/</w:t>
+      </w:r>
+      <w:r>
+        <w:rPr>
+          <w:rFonts w:hint="eastAsia"/>
+        </w:rPr>
+        <w:t xml:space="preserve">　</w:t>
+      </w:r>
+      <w:r>
+        <w:t xml:space="preserve">Fax : </w:t>
+      </w:r>
+      <w:r>
+        <w:rPr>
+          <w:rFonts w:hint="eastAsia"/>
+        </w:rPr>
+        <w:t>0</w:t>
+      </w:r>
+      <w:r>
+        <w:t>92-738-0169</w:t>
+      </w:r>
+    </w:p>
+    <w:p>
+      <w:pPr>
+        <w:rPr>
+          <w:lang w:eastAsia="zh-CN"/>
+        </w:rPr>
+      </w:pPr>
+    </w:p>
+    <w:p>
+      <w:proofErr w:type="spellStart"/>
+      <w:r>
+        <w:t>BridgeRoots</w:t>
+      </w:r>
+      <w:proofErr w:type="spellEnd"/>
+      <w:r>
+        <w:t xml:space="preserve"> Nagoya</w:t>
+      </w:r>
+    </w:p>
+    <w:p>
+      <w:r>
+        <w:t xml:space="preserve">Hibino </w:t>
+      </w:r>
+      <w:proofErr w:type="spellStart"/>
+      <w:r>
+        <w:rPr>
+          <w:rFonts w:eastAsia="SimSun"/>
+          <w:lang w:eastAsia="zh-CN"/>
+        </w:rPr>
+        <w:t>Ofuisurainnzu</w:t>
+      </w:r>
+      <w:proofErr w:type="spellEnd"/>
+      <w:r>
+        <w:t xml:space="preserve"> B</w:t>
+      </w:r>
+      <w:r>
+        <w:rPr>
+          <w:rFonts w:eastAsia="SimSun"/>
+          <w:lang w:eastAsia="zh-CN"/>
+        </w:rPr>
+        <w:t>l</w:t>
+      </w:r>
+      <w:r>
+        <w:t>dg</w:t>
+      </w:r>
+      <w:r>
+        <w:rPr>
+          <w:rFonts w:eastAsia="SimSun"/>
+          <w:lang w:eastAsia="zh-CN"/>
+        </w:rPr>
+        <w:t>.</w:t>
+      </w:r>
+      <w:r>
+        <w:t xml:space="preserve"> 3A, 2-2-5, </w:t>
+      </w:r>
+      <w:proofErr w:type="spellStart"/>
+      <w:r>
+        <w:t>Marunochi</w:t>
+      </w:r>
+      <w:proofErr w:type="spellEnd"/>
+      <w:r>
+        <w:t>, Naka-</w:t>
+      </w:r>
+      <w:proofErr w:type="spellStart"/>
+      <w:r>
+        <w:t>ku</w:t>
+      </w:r>
+      <w:proofErr w:type="spellEnd"/>
+      <w:r>
+        <w:t>, Nagoya 460-0002 Japan</w:t>
+      </w:r>
+    </w:p>
+    <w:p>
+      <w:r>
+        <w:rPr>
+          <w:lang w:eastAsia="zh-CN"/>
+        </w:rPr>
+        <w:t>TEL</w:t>
+      </w:r>
+      <w:r>
+        <w:rPr>
+          <w:rFonts w:hint="eastAsia"/>
+          <w:lang w:eastAsia="zh-CN"/>
+        </w:rPr>
+        <w:t>：</w:t>
+      </w:r>
+      <w:r>
+        <w:rPr>
+          <w:rFonts w:hint="eastAsia"/>
+        </w:rPr>
+        <w:t>0</w:t>
+      </w:r>
+      <w:r>
+        <w:rPr>
+          <w:lang w:eastAsia="zh-CN"/>
+        </w:rPr>
+        <w:t>52-232-2505</w:t>
+      </w:r>
+      <w:r>
+        <w:rPr>
+          <w:rFonts w:hint="eastAsia"/>
+          <w:lang w:eastAsia="zh-CN"/>
+        </w:rPr>
+        <w:t xml:space="preserve">　</w:t>
+      </w:r>
+      <w:r>
+        <w:rPr>
+          <w:lang w:eastAsia="zh-CN"/>
+        </w:rPr>
+        <w:t>/</w:t>
+      </w:r>
+      <w:r>
+        <w:rPr>
+          <w:rFonts w:hint="eastAsia"/>
+          <w:lang w:eastAsia="zh-CN"/>
+        </w:rPr>
+        <w:t xml:space="preserve">　</w:t>
+      </w:r>
+      <w:r>
+        <w:rPr>
+          <w:lang w:eastAsia="zh-CN"/>
+        </w:rPr>
+        <w:t>FAX</w:t>
+      </w:r>
+      <w:r>
+        <w:rPr>
+          <w:rFonts w:hint="eastAsia"/>
+          <w:lang w:eastAsia="zh-CN"/>
+        </w:rPr>
+        <w:t>：</w:t>
+      </w:r>
+      <w:r>
+        <w:rPr>
+          <w:rFonts w:hint="eastAsia"/>
+        </w:rPr>
+        <w:t>0</w:t>
+      </w:r>
+      <w:r>
+        <w:rPr>
+          <w:lang w:eastAsia="zh-CN"/>
+        </w:rPr>
+        <w:t>52-232-2556</w:t>
+      </w:r>
+    </w:p>
+    <w:p/>
     <w:p>
       <w:pPr>
         <w:rPr>
@@ -1835,9 +3808,8 @@
         </w:rPr>
         <w:t>福岡オフィス</w:t>
       </w:r>
-      <w:bookmarkStart w:id="0" w:name="OLE_LINK3"/>
-      <w:bookmarkStart w:id="1" w:name="OLE_LINK4"/>
-      <w:bookmarkStart w:id="2" w:name="_GoBack"/>
+      <w:bookmarkStart w:id="1" w:name="OLE_LINK3"/>
+      <w:bookmarkStart w:id="2" w:name="OLE_LINK4"/>
       <w:r>
         <w:rPr>
           <w:rStyle w:val="a3"/>
@@ -1938,7 +3910,6 @@
         </w:rPr>
         <w:t>5F</w:t>
       </w:r>
-      <w:bookmarkEnd w:id="0"/>
       <w:bookmarkEnd w:id="1"/>
       <w:bookmarkEnd w:id="2"/>
       <w:r>
@@ -2930,6 +4901,531 @@
       </w:tcPr>
     </w:tblStylePr>
   </w:style>
+  <w:style w:type="table" w:styleId="21">
+    <w:name w:val="Light List Accent 5"/>
+    <w:basedOn w:val="a1"/>
+    <w:uiPriority w:val="61"/>
+    <w:rsid w:val="00F3779A"/>
+    <w:tblPr>
+      <w:tblStyleRowBandSize w:val="1"/>
+      <w:tblStyleColBandSize w:val="1"/>
+      <w:tblBorders>
+        <w:top w:val="single" w:sz="8" w:space="0" w:color="4BACC6" w:themeColor="accent5"/>
+        <w:left w:val="single" w:sz="8" w:space="0" w:color="4BACC6" w:themeColor="accent5"/>
+        <w:bottom w:val="single" w:sz="8" w:space="0" w:color="4BACC6" w:themeColor="accent5"/>
+        <w:right w:val="single" w:sz="8" w:space="0" w:color="4BACC6" w:themeColor="accent5"/>
+      </w:tblBorders>
+    </w:tblPr>
+    <w:tblStylePr w:type="firstRow">
+      <w:pPr>
+        <w:spacing w:before="0" w:after="0" w:line="240" w:lineRule="auto"/>
+      </w:pPr>
+      <w:rPr>
+        <w:b/>
+        <w:bCs/>
+        <w:color w:val="FFFFFF" w:themeColor="background1"/>
+      </w:rPr>
+      <w:tblPr/>
+      <w:tcPr>
+        <w:shd w:val="clear" w:color="auto" w:fill="4BACC6" w:themeFill="accent5"/>
+      </w:tcPr>
+    </w:tblStylePr>
+    <w:tblStylePr w:type="lastRow">
+      <w:pPr>
+        <w:spacing w:before="0" w:after="0" w:line="240" w:lineRule="auto"/>
+      </w:pPr>
+      <w:rPr>
+        <w:b/>
+        <w:bCs/>
+      </w:rPr>
+      <w:tblPr/>
+      <w:tcPr>
+        <w:tcBorders>
+          <w:top w:val="double" w:sz="6" w:space="0" w:color="4BACC6" w:themeColor="accent5"/>
+          <w:left w:val="single" w:sz="8" w:space="0" w:color="4BACC6" w:themeColor="accent5"/>
+          <w:bottom w:val="single" w:sz="8" w:space="0" w:color="4BACC6" w:themeColor="accent5"/>
+          <w:right w:val="single" w:sz="8" w:space="0" w:color="4BACC6" w:themeColor="accent5"/>
+        </w:tcBorders>
+      </w:tcPr>
+    </w:tblStylePr>
+    <w:tblStylePr w:type="firstCol">
+      <w:rPr>
+        <w:b/>
+        <w:bCs/>
+      </w:rPr>
+    </w:tblStylePr>
+    <w:tblStylePr w:type="lastCol">
+      <w:rPr>
+        <w:b/>
+        <w:bCs/>
+      </w:rPr>
+    </w:tblStylePr>
+    <w:tblStylePr w:type="band1Vert">
+      <w:tblPr/>
+      <w:tcPr>
+        <w:tcBorders>
+          <w:top w:val="single" w:sz="8" w:space="0" w:color="4BACC6" w:themeColor="accent5"/>
+          <w:left w:val="single" w:sz="8" w:space="0" w:color="4BACC6" w:themeColor="accent5"/>
+          <w:bottom w:val="single" w:sz="8" w:space="0" w:color="4BACC6" w:themeColor="accent5"/>
+          <w:right w:val="single" w:sz="8" w:space="0" w:color="4BACC6" w:themeColor="accent5"/>
+        </w:tcBorders>
+      </w:tcPr>
+    </w:tblStylePr>
+    <w:tblStylePr w:type="band1Horz">
+      <w:tblPr/>
+      <w:tcPr>
+        <w:tcBorders>
+          <w:top w:val="single" w:sz="8" w:space="0" w:color="4BACC6" w:themeColor="accent5"/>
+          <w:left w:val="single" w:sz="8" w:space="0" w:color="4BACC6" w:themeColor="accent5"/>
+          <w:bottom w:val="single" w:sz="8" w:space="0" w:color="4BACC6" w:themeColor="accent5"/>
+          <w:right w:val="single" w:sz="8" w:space="0" w:color="4BACC6" w:themeColor="accent5"/>
+        </w:tcBorders>
+      </w:tcPr>
+    </w:tblStylePr>
+  </w:style>
+  <w:style w:type="table" w:styleId="8">
+    <w:name w:val="Medium Grid 1 Accent 5"/>
+    <w:basedOn w:val="a1"/>
+    <w:uiPriority w:val="67"/>
+    <w:rsid w:val="00F3779A"/>
+    <w:tblPr>
+      <w:tblStyleRowBandSize w:val="1"/>
+      <w:tblStyleColBandSize w:val="1"/>
+      <w:tblBorders>
+        <w:top w:val="single" w:sz="8" w:space="0" w:color="78C0D4" w:themeColor="accent5" w:themeTint="BF"/>
+        <w:left w:val="single" w:sz="8" w:space="0" w:color="78C0D4" w:themeColor="accent5" w:themeTint="BF"/>
+        <w:bottom w:val="single" w:sz="8" w:space="0" w:color="78C0D4" w:themeColor="accent5" w:themeTint="BF"/>
+        <w:right w:val="single" w:sz="8" w:space="0" w:color="78C0D4" w:themeColor="accent5" w:themeTint="BF"/>
+        <w:insideH w:val="single" w:sz="8" w:space="0" w:color="78C0D4" w:themeColor="accent5" w:themeTint="BF"/>
+        <w:insideV w:val="single" w:sz="8" w:space="0" w:color="78C0D4" w:themeColor="accent5" w:themeTint="BF"/>
+      </w:tblBorders>
+    </w:tblPr>
+    <w:tcPr>
+      <w:shd w:val="clear" w:color="auto" w:fill="D2EAF1" w:themeFill="accent5" w:themeFillTint="3F"/>
+    </w:tcPr>
+    <w:tblStylePr w:type="firstRow">
+      <w:rPr>
+        <w:b/>
+        <w:bCs/>
+      </w:rPr>
+    </w:tblStylePr>
+    <w:tblStylePr w:type="lastRow">
+      <w:rPr>
+        <w:b/>
+        <w:bCs/>
+      </w:rPr>
+      <w:tblPr/>
+      <w:tcPr>
+        <w:tcBorders>
+          <w:top w:val="single" w:sz="18" w:space="0" w:color="78C0D4" w:themeColor="accent5" w:themeTint="BF"/>
+        </w:tcBorders>
+      </w:tcPr>
+    </w:tblStylePr>
+    <w:tblStylePr w:type="firstCol">
+      <w:rPr>
+        <w:b/>
+        <w:bCs/>
+      </w:rPr>
+    </w:tblStylePr>
+    <w:tblStylePr w:type="lastCol">
+      <w:rPr>
+        <w:b/>
+        <w:bCs/>
+      </w:rPr>
+    </w:tblStylePr>
+    <w:tblStylePr w:type="band1Vert">
+      <w:tblPr/>
+      <w:tcPr>
+        <w:shd w:val="clear" w:color="auto" w:fill="A5D5E2" w:themeFill="accent5" w:themeFillTint="7F"/>
+      </w:tcPr>
+    </w:tblStylePr>
+    <w:tblStylePr w:type="band1Horz">
+      <w:tblPr/>
+      <w:tcPr>
+        <w:shd w:val="clear" w:color="auto" w:fill="A5D5E2" w:themeFill="accent5" w:themeFillTint="7F"/>
+      </w:tcPr>
+    </w:tblStylePr>
+  </w:style>
+  <w:style w:type="table" w:styleId="3">
+    <w:name w:val="Light Grid Accent 5"/>
+    <w:basedOn w:val="a1"/>
+    <w:uiPriority w:val="62"/>
+    <w:rsid w:val="00F3779A"/>
+    <w:tblPr>
+      <w:tblStyleRowBandSize w:val="1"/>
+      <w:tblStyleColBandSize w:val="1"/>
+      <w:tblBorders>
+        <w:top w:val="single" w:sz="8" w:space="0" w:color="4BACC6" w:themeColor="accent5"/>
+        <w:left w:val="single" w:sz="8" w:space="0" w:color="4BACC6" w:themeColor="accent5"/>
+        <w:bottom w:val="single" w:sz="8" w:space="0" w:color="4BACC6" w:themeColor="accent5"/>
+        <w:right w:val="single" w:sz="8" w:space="0" w:color="4BACC6" w:themeColor="accent5"/>
+        <w:insideH w:val="single" w:sz="8" w:space="0" w:color="4BACC6" w:themeColor="accent5"/>
+        <w:insideV w:val="single" w:sz="8" w:space="0" w:color="4BACC6" w:themeColor="accent5"/>
+      </w:tblBorders>
+    </w:tblPr>
+    <w:tblStylePr w:type="firstRow">
+      <w:pPr>
+        <w:spacing w:before="0" w:after="0" w:line="240" w:lineRule="auto"/>
+      </w:pPr>
+      <w:rPr>
+        <w:rFonts w:asciiTheme="majorHAnsi" w:eastAsiaTheme="majorEastAsia" w:hAnsiTheme="majorHAnsi" w:cstheme="majorBidi"/>
+        <w:b/>
+        <w:bCs/>
+      </w:rPr>
+      <w:tblPr/>
+      <w:tcPr>
+        <w:tcBorders>
+          <w:top w:val="single" w:sz="8" w:space="0" w:color="4BACC6" w:themeColor="accent5"/>
+          <w:left w:val="single" w:sz="8" w:space="0" w:color="4BACC6" w:themeColor="accent5"/>
+          <w:bottom w:val="single" w:sz="18" w:space="0" w:color="4BACC6" w:themeColor="accent5"/>
+          <w:right w:val="single" w:sz="8" w:space="0" w:color="4BACC6" w:themeColor="accent5"/>
+          <w:insideH w:val="nil"/>
+          <w:insideV w:val="single" w:sz="8" w:space="0" w:color="4BACC6" w:themeColor="accent5"/>
+        </w:tcBorders>
+      </w:tcPr>
+    </w:tblStylePr>
+    <w:tblStylePr w:type="lastRow">
+      <w:pPr>
+        <w:spacing w:before="0" w:after="0" w:line="240" w:lineRule="auto"/>
+      </w:pPr>
+      <w:rPr>
+        <w:rFonts w:asciiTheme="majorHAnsi" w:eastAsiaTheme="majorEastAsia" w:hAnsiTheme="majorHAnsi" w:cstheme="majorBidi"/>
+        <w:b/>
+        <w:bCs/>
+      </w:rPr>
+      <w:tblPr/>
+      <w:tcPr>
+        <w:tcBorders>
+          <w:top w:val="double" w:sz="6" w:space="0" w:color="4BACC6" w:themeColor="accent5"/>
+          <w:left w:val="single" w:sz="8" w:space="0" w:color="4BACC6" w:themeColor="accent5"/>
+          <w:bottom w:val="single" w:sz="8" w:space="0" w:color="4BACC6" w:themeColor="accent5"/>
+          <w:right w:val="single" w:sz="8" w:space="0" w:color="4BACC6" w:themeColor="accent5"/>
+          <w:insideH w:val="nil"/>
+          <w:insideV w:val="single" w:sz="8" w:space="0" w:color="4BACC6" w:themeColor="accent5"/>
+        </w:tcBorders>
+      </w:tcPr>
+    </w:tblStylePr>
+    <w:tblStylePr w:type="firstCol">
+      <w:rPr>
+        <w:rFonts w:asciiTheme="majorHAnsi" w:eastAsiaTheme="majorEastAsia" w:hAnsiTheme="majorHAnsi" w:cstheme="majorBidi"/>
+        <w:b/>
+        <w:bCs/>
+      </w:rPr>
+    </w:tblStylePr>
+    <w:tblStylePr w:type="lastCol">
+      <w:rPr>
+        <w:rFonts w:asciiTheme="majorHAnsi" w:eastAsiaTheme="majorEastAsia" w:hAnsiTheme="majorHAnsi" w:cstheme="majorBidi"/>
+        <w:b/>
+        <w:bCs/>
+      </w:rPr>
+      <w:tblPr/>
+      <w:tcPr>
+        <w:tcBorders>
+          <w:top w:val="single" w:sz="8" w:space="0" w:color="4BACC6" w:themeColor="accent5"/>
+          <w:left w:val="single" w:sz="8" w:space="0" w:color="4BACC6" w:themeColor="accent5"/>
+          <w:bottom w:val="single" w:sz="8" w:space="0" w:color="4BACC6" w:themeColor="accent5"/>
+          <w:right w:val="single" w:sz="8" w:space="0" w:color="4BACC6" w:themeColor="accent5"/>
+        </w:tcBorders>
+      </w:tcPr>
+    </w:tblStylePr>
+    <w:tblStylePr w:type="band1Vert">
+      <w:tblPr/>
+      <w:tcPr>
+        <w:tcBorders>
+          <w:top w:val="single" w:sz="8" w:space="0" w:color="4BACC6" w:themeColor="accent5"/>
+          <w:left w:val="single" w:sz="8" w:space="0" w:color="4BACC6" w:themeColor="accent5"/>
+          <w:bottom w:val="single" w:sz="8" w:space="0" w:color="4BACC6" w:themeColor="accent5"/>
+          <w:right w:val="single" w:sz="8" w:space="0" w:color="4BACC6" w:themeColor="accent5"/>
+        </w:tcBorders>
+        <w:shd w:val="clear" w:color="auto" w:fill="D2EAF1" w:themeFill="accent5" w:themeFillTint="3F"/>
+      </w:tcPr>
+    </w:tblStylePr>
+    <w:tblStylePr w:type="band1Horz">
+      <w:tblPr/>
+      <w:tcPr>
+        <w:tcBorders>
+          <w:top w:val="single" w:sz="8" w:space="0" w:color="4BACC6" w:themeColor="accent5"/>
+          <w:left w:val="single" w:sz="8" w:space="0" w:color="4BACC6" w:themeColor="accent5"/>
+          <w:bottom w:val="single" w:sz="8" w:space="0" w:color="4BACC6" w:themeColor="accent5"/>
+          <w:right w:val="single" w:sz="8" w:space="0" w:color="4BACC6" w:themeColor="accent5"/>
+          <w:insideV w:val="single" w:sz="8" w:space="0" w:color="4BACC6" w:themeColor="accent5"/>
+        </w:tcBorders>
+        <w:shd w:val="clear" w:color="auto" w:fill="D2EAF1" w:themeFill="accent5" w:themeFillTint="3F"/>
+      </w:tcPr>
+    </w:tblStylePr>
+    <w:tblStylePr w:type="band2Horz">
+      <w:tblPr/>
+      <w:tcPr>
+        <w:tcBorders>
+          <w:top w:val="single" w:sz="8" w:space="0" w:color="4BACC6" w:themeColor="accent5"/>
+          <w:left w:val="single" w:sz="8" w:space="0" w:color="4BACC6" w:themeColor="accent5"/>
+          <w:bottom w:val="single" w:sz="8" w:space="0" w:color="4BACC6" w:themeColor="accent5"/>
+          <w:right w:val="single" w:sz="8" w:space="0" w:color="4BACC6" w:themeColor="accent5"/>
+          <w:insideV w:val="single" w:sz="8" w:space="0" w:color="4BACC6" w:themeColor="accent5"/>
+        </w:tcBorders>
+      </w:tcPr>
+    </w:tblStylePr>
+  </w:style>
+  <w:style w:type="table" w:styleId="10">
+    <w:name w:val="Light Shading Accent 5"/>
+    <w:basedOn w:val="a1"/>
+    <w:uiPriority w:val="60"/>
+    <w:rsid w:val="00F3779A"/>
+    <w:rPr>
+      <w:color w:val="31849B" w:themeColor="accent5" w:themeShade="BF"/>
+    </w:rPr>
+    <w:tblPr>
+      <w:tblStyleRowBandSize w:val="1"/>
+      <w:tblStyleColBandSize w:val="1"/>
+      <w:tblBorders>
+        <w:top w:val="single" w:sz="8" w:space="0" w:color="4BACC6" w:themeColor="accent5"/>
+        <w:bottom w:val="single" w:sz="8" w:space="0" w:color="4BACC6" w:themeColor="accent5"/>
+      </w:tblBorders>
+    </w:tblPr>
+    <w:tblStylePr w:type="firstRow">
+      <w:pPr>
+        <w:spacing w:before="0" w:after="0" w:line="240" w:lineRule="auto"/>
+      </w:pPr>
+      <w:rPr>
+        <w:b/>
+        <w:bCs/>
+      </w:rPr>
+      <w:tblPr/>
+      <w:tcPr>
+        <w:tcBorders>
+          <w:top w:val="single" w:sz="8" w:space="0" w:color="4BACC6" w:themeColor="accent5"/>
+          <w:left w:val="nil"/>
+          <w:bottom w:val="single" w:sz="8" w:space="0" w:color="4BACC6" w:themeColor="accent5"/>
+          <w:right w:val="nil"/>
+          <w:insideH w:val="nil"/>
+          <w:insideV w:val="nil"/>
+        </w:tcBorders>
+      </w:tcPr>
+    </w:tblStylePr>
+    <w:tblStylePr w:type="lastRow">
+      <w:pPr>
+        <w:spacing w:before="0" w:after="0" w:line="240" w:lineRule="auto"/>
+      </w:pPr>
+      <w:rPr>
+        <w:b/>
+        <w:bCs/>
+      </w:rPr>
+      <w:tblPr/>
+      <w:tcPr>
+        <w:tcBorders>
+          <w:top w:val="single" w:sz="8" w:space="0" w:color="4BACC6" w:themeColor="accent5"/>
+          <w:left w:val="nil"/>
+          <w:bottom w:val="single" w:sz="8" w:space="0" w:color="4BACC6" w:themeColor="accent5"/>
+          <w:right w:val="nil"/>
+          <w:insideH w:val="nil"/>
+          <w:insideV w:val="nil"/>
+        </w:tcBorders>
+      </w:tcPr>
+    </w:tblStylePr>
+    <w:tblStylePr w:type="firstCol">
+      <w:rPr>
+        <w:b/>
+        <w:bCs/>
+      </w:rPr>
+    </w:tblStylePr>
+    <w:tblStylePr w:type="lastCol">
+      <w:rPr>
+        <w:b/>
+        <w:bCs/>
+      </w:rPr>
+    </w:tblStylePr>
+    <w:tblStylePr w:type="band1Vert">
+      <w:tblPr/>
+      <w:tcPr>
+        <w:tcBorders>
+          <w:left w:val="nil"/>
+          <w:right w:val="nil"/>
+          <w:insideH w:val="nil"/>
+          <w:insideV w:val="nil"/>
+        </w:tcBorders>
+        <w:shd w:val="clear" w:color="auto" w:fill="D2EAF1" w:themeFill="accent5" w:themeFillTint="3F"/>
+      </w:tcPr>
+    </w:tblStylePr>
+    <w:tblStylePr w:type="band1Horz">
+      <w:tblPr/>
+      <w:tcPr>
+        <w:tcBorders>
+          <w:left w:val="nil"/>
+          <w:right w:val="nil"/>
+          <w:insideH w:val="nil"/>
+          <w:insideV w:val="nil"/>
+        </w:tcBorders>
+        <w:shd w:val="clear" w:color="auto" w:fill="D2EAF1" w:themeFill="accent5" w:themeFillTint="3F"/>
+      </w:tcPr>
+    </w:tblStylePr>
+  </w:style>
+  <w:style w:type="table" w:styleId="11">
+    <w:name w:val="Light Shading Accent 6"/>
+    <w:basedOn w:val="a1"/>
+    <w:uiPriority w:val="60"/>
+    <w:rsid w:val="00F3779A"/>
+    <w:rPr>
+      <w:color w:val="E36C0A" w:themeColor="accent6" w:themeShade="BF"/>
+    </w:rPr>
+    <w:tblPr>
+      <w:tblStyleRowBandSize w:val="1"/>
+      <w:tblStyleColBandSize w:val="1"/>
+      <w:tblBorders>
+        <w:top w:val="single" w:sz="8" w:space="0" w:color="F79646" w:themeColor="accent6"/>
+        <w:bottom w:val="single" w:sz="8" w:space="0" w:color="F79646" w:themeColor="accent6"/>
+      </w:tblBorders>
+    </w:tblPr>
+    <w:tblStylePr w:type="firstRow">
+      <w:pPr>
+        <w:spacing w:before="0" w:after="0" w:line="240" w:lineRule="auto"/>
+      </w:pPr>
+      <w:rPr>
+        <w:b/>
+        <w:bCs/>
+      </w:rPr>
+      <w:tblPr/>
+      <w:tcPr>
+        <w:tcBorders>
+          <w:top w:val="single" w:sz="8" w:space="0" w:color="F79646" w:themeColor="accent6"/>
+          <w:left w:val="nil"/>
+          <w:bottom w:val="single" w:sz="8" w:space="0" w:color="F79646" w:themeColor="accent6"/>
+          <w:right w:val="nil"/>
+          <w:insideH w:val="nil"/>
+          <w:insideV w:val="nil"/>
+        </w:tcBorders>
+      </w:tcPr>
+    </w:tblStylePr>
+    <w:tblStylePr w:type="lastRow">
+      <w:pPr>
+        <w:spacing w:before="0" w:after="0" w:line="240" w:lineRule="auto"/>
+      </w:pPr>
+      <w:rPr>
+        <w:b/>
+        <w:bCs/>
+      </w:rPr>
+      <w:tblPr/>
+      <w:tcPr>
+        <w:tcBorders>
+          <w:top w:val="single" w:sz="8" w:space="0" w:color="F79646" w:themeColor="accent6"/>
+          <w:left w:val="nil"/>
+          <w:bottom w:val="single" w:sz="8" w:space="0" w:color="F79646" w:themeColor="accent6"/>
+          <w:right w:val="nil"/>
+          <w:insideH w:val="nil"/>
+          <w:insideV w:val="nil"/>
+        </w:tcBorders>
+      </w:tcPr>
+    </w:tblStylePr>
+    <w:tblStylePr w:type="firstCol">
+      <w:rPr>
+        <w:b/>
+        <w:bCs/>
+      </w:rPr>
+    </w:tblStylePr>
+    <w:tblStylePr w:type="lastCol">
+      <w:rPr>
+        <w:b/>
+        <w:bCs/>
+      </w:rPr>
+    </w:tblStylePr>
+    <w:tblStylePr w:type="band1Vert">
+      <w:tblPr/>
+      <w:tcPr>
+        <w:tcBorders>
+          <w:left w:val="nil"/>
+          <w:right w:val="nil"/>
+          <w:insideH w:val="nil"/>
+          <w:insideV w:val="nil"/>
+        </w:tcBorders>
+        <w:shd w:val="clear" w:color="auto" w:fill="FDE4D0" w:themeFill="accent6" w:themeFillTint="3F"/>
+      </w:tcPr>
+    </w:tblStylePr>
+    <w:tblStylePr w:type="band1Horz">
+      <w:tblPr/>
+      <w:tcPr>
+        <w:tcBorders>
+          <w:left w:val="nil"/>
+          <w:right w:val="nil"/>
+          <w:insideH w:val="nil"/>
+          <w:insideV w:val="nil"/>
+        </w:tcBorders>
+        <w:shd w:val="clear" w:color="auto" w:fill="FDE4D0" w:themeFill="accent6" w:themeFillTint="3F"/>
+      </w:tcPr>
+    </w:tblStylePr>
+  </w:style>
+  <w:style w:type="table" w:styleId="6">
+    <w:name w:val="Medium List 1 Accent 5"/>
+    <w:basedOn w:val="a1"/>
+    <w:uiPriority w:val="65"/>
+    <w:rsid w:val="00F3779A"/>
+    <w:rPr>
+      <w:color w:val="000000" w:themeColor="text1"/>
+    </w:rPr>
+    <w:tblPr>
+      <w:tblStyleRowBandSize w:val="1"/>
+      <w:tblStyleColBandSize w:val="1"/>
+      <w:tblBorders>
+        <w:top w:val="single" w:sz="8" w:space="0" w:color="4BACC6" w:themeColor="accent5"/>
+        <w:bottom w:val="single" w:sz="8" w:space="0" w:color="4BACC6" w:themeColor="accent5"/>
+      </w:tblBorders>
+    </w:tblPr>
+    <w:tblStylePr w:type="firstRow">
+      <w:rPr>
+        <w:rFonts w:asciiTheme="majorHAnsi" w:eastAsiaTheme="majorEastAsia" w:hAnsiTheme="majorHAnsi" w:cstheme="majorBidi"/>
+      </w:rPr>
+      <w:tblPr/>
+      <w:tcPr>
+        <w:tcBorders>
+          <w:top w:val="nil"/>
+          <w:bottom w:val="single" w:sz="8" w:space="0" w:color="4BACC6" w:themeColor="accent5"/>
+        </w:tcBorders>
+      </w:tcPr>
+    </w:tblStylePr>
+    <w:tblStylePr w:type="lastRow">
+      <w:rPr>
+        <w:b/>
+        <w:bCs/>
+        <w:color w:val="1F497D" w:themeColor="text2"/>
+      </w:rPr>
+      <w:tblPr/>
+      <w:tcPr>
+        <w:tcBorders>
+          <w:top w:val="single" w:sz="8" w:space="0" w:color="4BACC6" w:themeColor="accent5"/>
+          <w:bottom w:val="single" w:sz="8" w:space="0" w:color="4BACC6" w:themeColor="accent5"/>
+        </w:tcBorders>
+      </w:tcPr>
+    </w:tblStylePr>
+    <w:tblStylePr w:type="firstCol">
+      <w:rPr>
+        <w:b/>
+        <w:bCs/>
+      </w:rPr>
+    </w:tblStylePr>
+    <w:tblStylePr w:type="lastCol">
+      <w:rPr>
+        <w:b/>
+        <w:bCs/>
+      </w:rPr>
+      <w:tblPr/>
+      <w:tcPr>
+        <w:tcBorders>
+          <w:top w:val="single" w:sz="8" w:space="0" w:color="4BACC6" w:themeColor="accent5"/>
+          <w:bottom w:val="single" w:sz="8" w:space="0" w:color="4BACC6" w:themeColor="accent5"/>
+        </w:tcBorders>
+      </w:tcPr>
+    </w:tblStylePr>
+    <w:tblStylePr w:type="band1Vert">
+      <w:tblPr/>
+      <w:tcPr>
+        <w:shd w:val="clear" w:color="auto" w:fill="D2EAF1" w:themeFill="accent5" w:themeFillTint="3F"/>
+      </w:tcPr>
+    </w:tblStylePr>
+    <w:tblStylePr w:type="band1Horz">
+      <w:tblPr/>
+      <w:tcPr>
+        <w:shd w:val="clear" w:color="auto" w:fill="D2EAF1" w:themeFill="accent5" w:themeFillTint="3F"/>
+      </w:tcPr>
+    </w:tblStylePr>
+  </w:style>
 </w:styles>
 </file>
 
@@ -3335,6 +5831,531 @@
       </w:tcPr>
     </w:tblStylePr>
   </w:style>
+  <w:style w:type="table" w:styleId="21">
+    <w:name w:val="Light List Accent 5"/>
+    <w:basedOn w:val="a1"/>
+    <w:uiPriority w:val="61"/>
+    <w:rsid w:val="00F3779A"/>
+    <w:tblPr>
+      <w:tblStyleRowBandSize w:val="1"/>
+      <w:tblStyleColBandSize w:val="1"/>
+      <w:tblBorders>
+        <w:top w:val="single" w:sz="8" w:space="0" w:color="4BACC6" w:themeColor="accent5"/>
+        <w:left w:val="single" w:sz="8" w:space="0" w:color="4BACC6" w:themeColor="accent5"/>
+        <w:bottom w:val="single" w:sz="8" w:space="0" w:color="4BACC6" w:themeColor="accent5"/>
+        <w:right w:val="single" w:sz="8" w:space="0" w:color="4BACC6" w:themeColor="accent5"/>
+      </w:tblBorders>
+    </w:tblPr>
+    <w:tblStylePr w:type="firstRow">
+      <w:pPr>
+        <w:spacing w:before="0" w:after="0" w:line="240" w:lineRule="auto"/>
+      </w:pPr>
+      <w:rPr>
+        <w:b/>
+        <w:bCs/>
+        <w:color w:val="FFFFFF" w:themeColor="background1"/>
+      </w:rPr>
+      <w:tblPr/>
+      <w:tcPr>
+        <w:shd w:val="clear" w:color="auto" w:fill="4BACC6" w:themeFill="accent5"/>
+      </w:tcPr>
+    </w:tblStylePr>
+    <w:tblStylePr w:type="lastRow">
+      <w:pPr>
+        <w:spacing w:before="0" w:after="0" w:line="240" w:lineRule="auto"/>
+      </w:pPr>
+      <w:rPr>
+        <w:b/>
+        <w:bCs/>
+      </w:rPr>
+      <w:tblPr/>
+      <w:tcPr>
+        <w:tcBorders>
+          <w:top w:val="double" w:sz="6" w:space="0" w:color="4BACC6" w:themeColor="accent5"/>
+          <w:left w:val="single" w:sz="8" w:space="0" w:color="4BACC6" w:themeColor="accent5"/>
+          <w:bottom w:val="single" w:sz="8" w:space="0" w:color="4BACC6" w:themeColor="accent5"/>
+          <w:right w:val="single" w:sz="8" w:space="0" w:color="4BACC6" w:themeColor="accent5"/>
+        </w:tcBorders>
+      </w:tcPr>
+    </w:tblStylePr>
+    <w:tblStylePr w:type="firstCol">
+      <w:rPr>
+        <w:b/>
+        <w:bCs/>
+      </w:rPr>
+    </w:tblStylePr>
+    <w:tblStylePr w:type="lastCol">
+      <w:rPr>
+        <w:b/>
+        <w:bCs/>
+      </w:rPr>
+    </w:tblStylePr>
+    <w:tblStylePr w:type="band1Vert">
+      <w:tblPr/>
+      <w:tcPr>
+        <w:tcBorders>
+          <w:top w:val="single" w:sz="8" w:space="0" w:color="4BACC6" w:themeColor="accent5"/>
+          <w:left w:val="single" w:sz="8" w:space="0" w:color="4BACC6" w:themeColor="accent5"/>
+          <w:bottom w:val="single" w:sz="8" w:space="0" w:color="4BACC6" w:themeColor="accent5"/>
+          <w:right w:val="single" w:sz="8" w:space="0" w:color="4BACC6" w:themeColor="accent5"/>
+        </w:tcBorders>
+      </w:tcPr>
+    </w:tblStylePr>
+    <w:tblStylePr w:type="band1Horz">
+      <w:tblPr/>
+      <w:tcPr>
+        <w:tcBorders>
+          <w:top w:val="single" w:sz="8" w:space="0" w:color="4BACC6" w:themeColor="accent5"/>
+          <w:left w:val="single" w:sz="8" w:space="0" w:color="4BACC6" w:themeColor="accent5"/>
+          <w:bottom w:val="single" w:sz="8" w:space="0" w:color="4BACC6" w:themeColor="accent5"/>
+          <w:right w:val="single" w:sz="8" w:space="0" w:color="4BACC6" w:themeColor="accent5"/>
+        </w:tcBorders>
+      </w:tcPr>
+    </w:tblStylePr>
+  </w:style>
+  <w:style w:type="table" w:styleId="8">
+    <w:name w:val="Medium Grid 1 Accent 5"/>
+    <w:basedOn w:val="a1"/>
+    <w:uiPriority w:val="67"/>
+    <w:rsid w:val="00F3779A"/>
+    <w:tblPr>
+      <w:tblStyleRowBandSize w:val="1"/>
+      <w:tblStyleColBandSize w:val="1"/>
+      <w:tblBorders>
+        <w:top w:val="single" w:sz="8" w:space="0" w:color="78C0D4" w:themeColor="accent5" w:themeTint="BF"/>
+        <w:left w:val="single" w:sz="8" w:space="0" w:color="78C0D4" w:themeColor="accent5" w:themeTint="BF"/>
+        <w:bottom w:val="single" w:sz="8" w:space="0" w:color="78C0D4" w:themeColor="accent5" w:themeTint="BF"/>
+        <w:right w:val="single" w:sz="8" w:space="0" w:color="78C0D4" w:themeColor="accent5" w:themeTint="BF"/>
+        <w:insideH w:val="single" w:sz="8" w:space="0" w:color="78C0D4" w:themeColor="accent5" w:themeTint="BF"/>
+        <w:insideV w:val="single" w:sz="8" w:space="0" w:color="78C0D4" w:themeColor="accent5" w:themeTint="BF"/>
+      </w:tblBorders>
+    </w:tblPr>
+    <w:tcPr>
+      <w:shd w:val="clear" w:color="auto" w:fill="D2EAF1" w:themeFill="accent5" w:themeFillTint="3F"/>
+    </w:tcPr>
+    <w:tblStylePr w:type="firstRow">
+      <w:rPr>
+        <w:b/>
+        <w:bCs/>
+      </w:rPr>
+    </w:tblStylePr>
+    <w:tblStylePr w:type="lastRow">
+      <w:rPr>
+        <w:b/>
+        <w:bCs/>
+      </w:rPr>
+      <w:tblPr/>
+      <w:tcPr>
+        <w:tcBorders>
+          <w:top w:val="single" w:sz="18" w:space="0" w:color="78C0D4" w:themeColor="accent5" w:themeTint="BF"/>
+        </w:tcBorders>
+      </w:tcPr>
+    </w:tblStylePr>
+    <w:tblStylePr w:type="firstCol">
+      <w:rPr>
+        <w:b/>
+        <w:bCs/>
+      </w:rPr>
+    </w:tblStylePr>
+    <w:tblStylePr w:type="lastCol">
+      <w:rPr>
+        <w:b/>
+        <w:bCs/>
+      </w:rPr>
+    </w:tblStylePr>
+    <w:tblStylePr w:type="band1Vert">
+      <w:tblPr/>
+      <w:tcPr>
+        <w:shd w:val="clear" w:color="auto" w:fill="A5D5E2" w:themeFill="accent5" w:themeFillTint="7F"/>
+      </w:tcPr>
+    </w:tblStylePr>
+    <w:tblStylePr w:type="band1Horz">
+      <w:tblPr/>
+      <w:tcPr>
+        <w:shd w:val="clear" w:color="auto" w:fill="A5D5E2" w:themeFill="accent5" w:themeFillTint="7F"/>
+      </w:tcPr>
+    </w:tblStylePr>
+  </w:style>
+  <w:style w:type="table" w:styleId="3">
+    <w:name w:val="Light Grid Accent 5"/>
+    <w:basedOn w:val="a1"/>
+    <w:uiPriority w:val="62"/>
+    <w:rsid w:val="00F3779A"/>
+    <w:tblPr>
+      <w:tblStyleRowBandSize w:val="1"/>
+      <w:tblStyleColBandSize w:val="1"/>
+      <w:tblBorders>
+        <w:top w:val="single" w:sz="8" w:space="0" w:color="4BACC6" w:themeColor="accent5"/>
+        <w:left w:val="single" w:sz="8" w:space="0" w:color="4BACC6" w:themeColor="accent5"/>
+        <w:bottom w:val="single" w:sz="8" w:space="0" w:color="4BACC6" w:themeColor="accent5"/>
+        <w:right w:val="single" w:sz="8" w:space="0" w:color="4BACC6" w:themeColor="accent5"/>
+        <w:insideH w:val="single" w:sz="8" w:space="0" w:color="4BACC6" w:themeColor="accent5"/>
+        <w:insideV w:val="single" w:sz="8" w:space="0" w:color="4BACC6" w:themeColor="accent5"/>
+      </w:tblBorders>
+    </w:tblPr>
+    <w:tblStylePr w:type="firstRow">
+      <w:pPr>
+        <w:spacing w:before="0" w:after="0" w:line="240" w:lineRule="auto"/>
+      </w:pPr>
+      <w:rPr>
+        <w:rFonts w:asciiTheme="majorHAnsi" w:eastAsiaTheme="majorEastAsia" w:hAnsiTheme="majorHAnsi" w:cstheme="majorBidi"/>
+        <w:b/>
+        <w:bCs/>
+      </w:rPr>
+      <w:tblPr/>
+      <w:tcPr>
+        <w:tcBorders>
+          <w:top w:val="single" w:sz="8" w:space="0" w:color="4BACC6" w:themeColor="accent5"/>
+          <w:left w:val="single" w:sz="8" w:space="0" w:color="4BACC6" w:themeColor="accent5"/>
+          <w:bottom w:val="single" w:sz="18" w:space="0" w:color="4BACC6" w:themeColor="accent5"/>
+          <w:right w:val="single" w:sz="8" w:space="0" w:color="4BACC6" w:themeColor="accent5"/>
+          <w:insideH w:val="nil"/>
+          <w:insideV w:val="single" w:sz="8" w:space="0" w:color="4BACC6" w:themeColor="accent5"/>
+        </w:tcBorders>
+      </w:tcPr>
+    </w:tblStylePr>
+    <w:tblStylePr w:type="lastRow">
+      <w:pPr>
+        <w:spacing w:before="0" w:after="0" w:line="240" w:lineRule="auto"/>
+      </w:pPr>
+      <w:rPr>
+        <w:rFonts w:asciiTheme="majorHAnsi" w:eastAsiaTheme="majorEastAsia" w:hAnsiTheme="majorHAnsi" w:cstheme="majorBidi"/>
+        <w:b/>
+        <w:bCs/>
+      </w:rPr>
+      <w:tblPr/>
+      <w:tcPr>
+        <w:tcBorders>
+          <w:top w:val="double" w:sz="6" w:space="0" w:color="4BACC6" w:themeColor="accent5"/>
+          <w:left w:val="single" w:sz="8" w:space="0" w:color="4BACC6" w:themeColor="accent5"/>
+          <w:bottom w:val="single" w:sz="8" w:space="0" w:color="4BACC6" w:themeColor="accent5"/>
+          <w:right w:val="single" w:sz="8" w:space="0" w:color="4BACC6" w:themeColor="accent5"/>
+          <w:insideH w:val="nil"/>
+          <w:insideV w:val="single" w:sz="8" w:space="0" w:color="4BACC6" w:themeColor="accent5"/>
+        </w:tcBorders>
+      </w:tcPr>
+    </w:tblStylePr>
+    <w:tblStylePr w:type="firstCol">
+      <w:rPr>
+        <w:rFonts w:asciiTheme="majorHAnsi" w:eastAsiaTheme="majorEastAsia" w:hAnsiTheme="majorHAnsi" w:cstheme="majorBidi"/>
+        <w:b/>
+        <w:bCs/>
+      </w:rPr>
+    </w:tblStylePr>
+    <w:tblStylePr w:type="lastCol">
+      <w:rPr>
+        <w:rFonts w:asciiTheme="majorHAnsi" w:eastAsiaTheme="majorEastAsia" w:hAnsiTheme="majorHAnsi" w:cstheme="majorBidi"/>
+        <w:b/>
+        <w:bCs/>
+      </w:rPr>
+      <w:tblPr/>
+      <w:tcPr>
+        <w:tcBorders>
+          <w:top w:val="single" w:sz="8" w:space="0" w:color="4BACC6" w:themeColor="accent5"/>
+          <w:left w:val="single" w:sz="8" w:space="0" w:color="4BACC6" w:themeColor="accent5"/>
+          <w:bottom w:val="single" w:sz="8" w:space="0" w:color="4BACC6" w:themeColor="accent5"/>
+          <w:right w:val="single" w:sz="8" w:space="0" w:color="4BACC6" w:themeColor="accent5"/>
+        </w:tcBorders>
+      </w:tcPr>
+    </w:tblStylePr>
+    <w:tblStylePr w:type="band1Vert">
+      <w:tblPr/>
+      <w:tcPr>
+        <w:tcBorders>
+          <w:top w:val="single" w:sz="8" w:space="0" w:color="4BACC6" w:themeColor="accent5"/>
+          <w:left w:val="single" w:sz="8" w:space="0" w:color="4BACC6" w:themeColor="accent5"/>
+          <w:bottom w:val="single" w:sz="8" w:space="0" w:color="4BACC6" w:themeColor="accent5"/>
+          <w:right w:val="single" w:sz="8" w:space="0" w:color="4BACC6" w:themeColor="accent5"/>
+        </w:tcBorders>
+        <w:shd w:val="clear" w:color="auto" w:fill="D2EAF1" w:themeFill="accent5" w:themeFillTint="3F"/>
+      </w:tcPr>
+    </w:tblStylePr>
+    <w:tblStylePr w:type="band1Horz">
+      <w:tblPr/>
+      <w:tcPr>
+        <w:tcBorders>
+          <w:top w:val="single" w:sz="8" w:space="0" w:color="4BACC6" w:themeColor="accent5"/>
+          <w:left w:val="single" w:sz="8" w:space="0" w:color="4BACC6" w:themeColor="accent5"/>
+          <w:bottom w:val="single" w:sz="8" w:space="0" w:color="4BACC6" w:themeColor="accent5"/>
+          <w:right w:val="single" w:sz="8" w:space="0" w:color="4BACC6" w:themeColor="accent5"/>
+          <w:insideV w:val="single" w:sz="8" w:space="0" w:color="4BACC6" w:themeColor="accent5"/>
+        </w:tcBorders>
+        <w:shd w:val="clear" w:color="auto" w:fill="D2EAF1" w:themeFill="accent5" w:themeFillTint="3F"/>
+      </w:tcPr>
+    </w:tblStylePr>
+    <w:tblStylePr w:type="band2Horz">
+      <w:tblPr/>
+      <w:tcPr>
+        <w:tcBorders>
+          <w:top w:val="single" w:sz="8" w:space="0" w:color="4BACC6" w:themeColor="accent5"/>
+          <w:left w:val="single" w:sz="8" w:space="0" w:color="4BACC6" w:themeColor="accent5"/>
+          <w:bottom w:val="single" w:sz="8" w:space="0" w:color="4BACC6" w:themeColor="accent5"/>
+          <w:right w:val="single" w:sz="8" w:space="0" w:color="4BACC6" w:themeColor="accent5"/>
+          <w:insideV w:val="single" w:sz="8" w:space="0" w:color="4BACC6" w:themeColor="accent5"/>
+        </w:tcBorders>
+      </w:tcPr>
+    </w:tblStylePr>
+  </w:style>
+  <w:style w:type="table" w:styleId="10">
+    <w:name w:val="Light Shading Accent 5"/>
+    <w:basedOn w:val="a1"/>
+    <w:uiPriority w:val="60"/>
+    <w:rsid w:val="00F3779A"/>
+    <w:rPr>
+      <w:color w:val="31849B" w:themeColor="accent5" w:themeShade="BF"/>
+    </w:rPr>
+    <w:tblPr>
+      <w:tblStyleRowBandSize w:val="1"/>
+      <w:tblStyleColBandSize w:val="1"/>
+      <w:tblBorders>
+        <w:top w:val="single" w:sz="8" w:space="0" w:color="4BACC6" w:themeColor="accent5"/>
+        <w:bottom w:val="single" w:sz="8" w:space="0" w:color="4BACC6" w:themeColor="accent5"/>
+      </w:tblBorders>
+    </w:tblPr>
+    <w:tblStylePr w:type="firstRow">
+      <w:pPr>
+        <w:spacing w:before="0" w:after="0" w:line="240" w:lineRule="auto"/>
+      </w:pPr>
+      <w:rPr>
+        <w:b/>
+        <w:bCs/>
+      </w:rPr>
+      <w:tblPr/>
+      <w:tcPr>
+        <w:tcBorders>
+          <w:top w:val="single" w:sz="8" w:space="0" w:color="4BACC6" w:themeColor="accent5"/>
+          <w:left w:val="nil"/>
+          <w:bottom w:val="single" w:sz="8" w:space="0" w:color="4BACC6" w:themeColor="accent5"/>
+          <w:right w:val="nil"/>
+          <w:insideH w:val="nil"/>
+          <w:insideV w:val="nil"/>
+        </w:tcBorders>
+      </w:tcPr>
+    </w:tblStylePr>
+    <w:tblStylePr w:type="lastRow">
+      <w:pPr>
+        <w:spacing w:before="0" w:after="0" w:line="240" w:lineRule="auto"/>
+      </w:pPr>
+      <w:rPr>
+        <w:b/>
+        <w:bCs/>
+      </w:rPr>
+      <w:tblPr/>
+      <w:tcPr>
+        <w:tcBorders>
+          <w:top w:val="single" w:sz="8" w:space="0" w:color="4BACC6" w:themeColor="accent5"/>
+          <w:left w:val="nil"/>
+          <w:bottom w:val="single" w:sz="8" w:space="0" w:color="4BACC6" w:themeColor="accent5"/>
+          <w:right w:val="nil"/>
+          <w:insideH w:val="nil"/>
+          <w:insideV w:val="nil"/>
+        </w:tcBorders>
+      </w:tcPr>
+    </w:tblStylePr>
+    <w:tblStylePr w:type="firstCol">
+      <w:rPr>
+        <w:b/>
+        <w:bCs/>
+      </w:rPr>
+    </w:tblStylePr>
+    <w:tblStylePr w:type="lastCol">
+      <w:rPr>
+        <w:b/>
+        <w:bCs/>
+      </w:rPr>
+    </w:tblStylePr>
+    <w:tblStylePr w:type="band1Vert">
+      <w:tblPr/>
+      <w:tcPr>
+        <w:tcBorders>
+          <w:left w:val="nil"/>
+          <w:right w:val="nil"/>
+          <w:insideH w:val="nil"/>
+          <w:insideV w:val="nil"/>
+        </w:tcBorders>
+        <w:shd w:val="clear" w:color="auto" w:fill="D2EAF1" w:themeFill="accent5" w:themeFillTint="3F"/>
+      </w:tcPr>
+    </w:tblStylePr>
+    <w:tblStylePr w:type="band1Horz">
+      <w:tblPr/>
+      <w:tcPr>
+        <w:tcBorders>
+          <w:left w:val="nil"/>
+          <w:right w:val="nil"/>
+          <w:insideH w:val="nil"/>
+          <w:insideV w:val="nil"/>
+        </w:tcBorders>
+        <w:shd w:val="clear" w:color="auto" w:fill="D2EAF1" w:themeFill="accent5" w:themeFillTint="3F"/>
+      </w:tcPr>
+    </w:tblStylePr>
+  </w:style>
+  <w:style w:type="table" w:styleId="11">
+    <w:name w:val="Light Shading Accent 6"/>
+    <w:basedOn w:val="a1"/>
+    <w:uiPriority w:val="60"/>
+    <w:rsid w:val="00F3779A"/>
+    <w:rPr>
+      <w:color w:val="E36C0A" w:themeColor="accent6" w:themeShade="BF"/>
+    </w:rPr>
+    <w:tblPr>
+      <w:tblStyleRowBandSize w:val="1"/>
+      <w:tblStyleColBandSize w:val="1"/>
+      <w:tblBorders>
+        <w:top w:val="single" w:sz="8" w:space="0" w:color="F79646" w:themeColor="accent6"/>
+        <w:bottom w:val="single" w:sz="8" w:space="0" w:color="F79646" w:themeColor="accent6"/>
+      </w:tblBorders>
+    </w:tblPr>
+    <w:tblStylePr w:type="firstRow">
+      <w:pPr>
+        <w:spacing w:before="0" w:after="0" w:line="240" w:lineRule="auto"/>
+      </w:pPr>
+      <w:rPr>
+        <w:b/>
+        <w:bCs/>
+      </w:rPr>
+      <w:tblPr/>
+      <w:tcPr>
+        <w:tcBorders>
+          <w:top w:val="single" w:sz="8" w:space="0" w:color="F79646" w:themeColor="accent6"/>
+          <w:left w:val="nil"/>
+          <w:bottom w:val="single" w:sz="8" w:space="0" w:color="F79646" w:themeColor="accent6"/>
+          <w:right w:val="nil"/>
+          <w:insideH w:val="nil"/>
+          <w:insideV w:val="nil"/>
+        </w:tcBorders>
+      </w:tcPr>
+    </w:tblStylePr>
+    <w:tblStylePr w:type="lastRow">
+      <w:pPr>
+        <w:spacing w:before="0" w:after="0" w:line="240" w:lineRule="auto"/>
+      </w:pPr>
+      <w:rPr>
+        <w:b/>
+        <w:bCs/>
+      </w:rPr>
+      <w:tblPr/>
+      <w:tcPr>
+        <w:tcBorders>
+          <w:top w:val="single" w:sz="8" w:space="0" w:color="F79646" w:themeColor="accent6"/>
+          <w:left w:val="nil"/>
+          <w:bottom w:val="single" w:sz="8" w:space="0" w:color="F79646" w:themeColor="accent6"/>
+          <w:right w:val="nil"/>
+          <w:insideH w:val="nil"/>
+          <w:insideV w:val="nil"/>
+        </w:tcBorders>
+      </w:tcPr>
+    </w:tblStylePr>
+    <w:tblStylePr w:type="firstCol">
+      <w:rPr>
+        <w:b/>
+        <w:bCs/>
+      </w:rPr>
+    </w:tblStylePr>
+    <w:tblStylePr w:type="lastCol">
+      <w:rPr>
+        <w:b/>
+        <w:bCs/>
+      </w:rPr>
+    </w:tblStylePr>
+    <w:tblStylePr w:type="band1Vert">
+      <w:tblPr/>
+      <w:tcPr>
+        <w:tcBorders>
+          <w:left w:val="nil"/>
+          <w:right w:val="nil"/>
+          <w:insideH w:val="nil"/>
+          <w:insideV w:val="nil"/>
+        </w:tcBorders>
+        <w:shd w:val="clear" w:color="auto" w:fill="FDE4D0" w:themeFill="accent6" w:themeFillTint="3F"/>
+      </w:tcPr>
+    </w:tblStylePr>
+    <w:tblStylePr w:type="band1Horz">
+      <w:tblPr/>
+      <w:tcPr>
+        <w:tcBorders>
+          <w:left w:val="nil"/>
+          <w:right w:val="nil"/>
+          <w:insideH w:val="nil"/>
+          <w:insideV w:val="nil"/>
+        </w:tcBorders>
+        <w:shd w:val="clear" w:color="auto" w:fill="FDE4D0" w:themeFill="accent6" w:themeFillTint="3F"/>
+      </w:tcPr>
+    </w:tblStylePr>
+  </w:style>
+  <w:style w:type="table" w:styleId="6">
+    <w:name w:val="Medium List 1 Accent 5"/>
+    <w:basedOn w:val="a1"/>
+    <w:uiPriority w:val="65"/>
+    <w:rsid w:val="00F3779A"/>
+    <w:rPr>
+      <w:color w:val="000000" w:themeColor="text1"/>
+    </w:rPr>
+    <w:tblPr>
+      <w:tblStyleRowBandSize w:val="1"/>
+      <w:tblStyleColBandSize w:val="1"/>
+      <w:tblBorders>
+        <w:top w:val="single" w:sz="8" w:space="0" w:color="4BACC6" w:themeColor="accent5"/>
+        <w:bottom w:val="single" w:sz="8" w:space="0" w:color="4BACC6" w:themeColor="accent5"/>
+      </w:tblBorders>
+    </w:tblPr>
+    <w:tblStylePr w:type="firstRow">
+      <w:rPr>
+        <w:rFonts w:asciiTheme="majorHAnsi" w:eastAsiaTheme="majorEastAsia" w:hAnsiTheme="majorHAnsi" w:cstheme="majorBidi"/>
+      </w:rPr>
+      <w:tblPr/>
+      <w:tcPr>
+        <w:tcBorders>
+          <w:top w:val="nil"/>
+          <w:bottom w:val="single" w:sz="8" w:space="0" w:color="4BACC6" w:themeColor="accent5"/>
+        </w:tcBorders>
+      </w:tcPr>
+    </w:tblStylePr>
+    <w:tblStylePr w:type="lastRow">
+      <w:rPr>
+        <w:b/>
+        <w:bCs/>
+        <w:color w:val="1F497D" w:themeColor="text2"/>
+      </w:rPr>
+      <w:tblPr/>
+      <w:tcPr>
+        <w:tcBorders>
+          <w:top w:val="single" w:sz="8" w:space="0" w:color="4BACC6" w:themeColor="accent5"/>
+          <w:bottom w:val="single" w:sz="8" w:space="0" w:color="4BACC6" w:themeColor="accent5"/>
+        </w:tcBorders>
+      </w:tcPr>
+    </w:tblStylePr>
+    <w:tblStylePr w:type="firstCol">
+      <w:rPr>
+        <w:b/>
+        <w:bCs/>
+      </w:rPr>
+    </w:tblStylePr>
+    <w:tblStylePr w:type="lastCol">
+      <w:rPr>
+        <w:b/>
+        <w:bCs/>
+      </w:rPr>
+      <w:tblPr/>
+      <w:tcPr>
+        <w:tcBorders>
+          <w:top w:val="single" w:sz="8" w:space="0" w:color="4BACC6" w:themeColor="accent5"/>
+          <w:bottom w:val="single" w:sz="8" w:space="0" w:color="4BACC6" w:themeColor="accent5"/>
+        </w:tcBorders>
+      </w:tcPr>
+    </w:tblStylePr>
+    <w:tblStylePr w:type="band1Vert">
+      <w:tblPr/>
+      <w:tcPr>
+        <w:shd w:val="clear" w:color="auto" w:fill="D2EAF1" w:themeFill="accent5" w:themeFillTint="3F"/>
+      </w:tcPr>
+    </w:tblStylePr>
+    <w:tblStylePr w:type="band1Horz">
+      <w:tblPr/>
+      <w:tcPr>
+        <w:shd w:val="clear" w:color="auto" w:fill="D2EAF1" w:themeFill="accent5" w:themeFillTint="3F"/>
+      </w:tcPr>
+    </w:tblStylePr>
+  </w:style>
 </w:styles>
 </file>
 

</xml_diff>